<commit_message>
Cuestionario de Sprint terminado
</commit_message>
<xml_diff>
--- a/Desarrollo/SGDS/Gestion/SGDS-RPS.03.docx
+++ b/Desarrollo/SGDS/Gestion/SGDS-RPS.03.docx
@@ -1,6 +1,6 @@
 
 <file path=word/document.xml><?xml version="1.0" encoding="utf-8"?>
-<w:document xmlns:wpc="http://schemas.microsoft.com/office/word/2010/wordprocessingCanvas" xmlns:cx="http://schemas.microsoft.com/office/drawing/2014/chartex" xmlns:cx1="http://schemas.microsoft.com/office/drawing/2015/9/8/chartex" xmlns:mc="http://schemas.openxmlformats.org/markup-compatibility/2006" xmlns:o="urn:schemas-microsoft-com:office:office" xmlns:r="http://schemas.openxmlformats.org/officeDocument/2006/relationships" xmlns:m="http://schemas.openxmlformats.org/officeDocument/2006/math" xmlns:v="urn:schemas-microsoft-com:vml" xmlns:wp14="http://schemas.microsoft.com/office/word/2010/wordprocessingDrawing" xmlns:wp="http://schemas.openxmlformats.org/drawingml/2006/wordprocessingDrawing" xmlns:w10="urn:schemas-microsoft-com:office:word" xmlns:w="http://schemas.openxmlformats.org/wordprocessingml/2006/main" xmlns:w14="http://schemas.microsoft.com/office/word/2010/wordml" xmlns:w15="http://schemas.microsoft.com/office/word/2012/wordml" xmlns:w16se="http://schemas.microsoft.com/office/word/2015/wordml/symex" xmlns:wpg="http://schemas.microsoft.com/office/word/2010/wordprocessingGroup" xmlns:wpi="http://schemas.microsoft.com/office/word/2010/wordprocessingInk" xmlns:wne="http://schemas.microsoft.com/office/word/2006/wordml" xmlns:wps="http://schemas.microsoft.com/office/word/2010/wordprocessingShape" mc:Ignorable="w14 w15 w16se wp14">
+<w:document xmlns:wpc="http://schemas.microsoft.com/office/word/2010/wordprocessingCanvas" xmlns:cx="http://schemas.microsoft.com/office/drawing/2014/chartex" xmlns:cx1="http://schemas.microsoft.com/office/drawing/2015/9/8/chartex" xmlns:cx2="http://schemas.microsoft.com/office/drawing/2015/10/21/chartex" xmlns:cx3="http://schemas.microsoft.com/office/drawing/2016/5/9/chartex" xmlns:cx4="http://schemas.microsoft.com/office/drawing/2016/5/10/chartex" xmlns:cx5="http://schemas.microsoft.com/office/drawing/2016/5/11/chartex" xmlns:cx6="http://schemas.microsoft.com/office/drawing/2016/5/12/chartex" xmlns:cx7="http://schemas.microsoft.com/office/drawing/2016/5/13/chartex" xmlns:cx8="http://schemas.microsoft.com/office/drawing/2016/5/14/chartex" xmlns:mc="http://schemas.openxmlformats.org/markup-compatibility/2006" xmlns:aink="http://schemas.microsoft.com/office/drawing/2016/ink" xmlns:am3d="http://schemas.microsoft.com/office/drawing/2017/model3d" xmlns:o="urn:schemas-microsoft-com:office:office" xmlns:oel="http://schemas.microsoft.com/office/2019/extlst" xmlns:r="http://schemas.openxmlformats.org/officeDocument/2006/relationships" xmlns:m="http://schemas.openxmlformats.org/officeDocument/2006/math" xmlns:v="urn:schemas-microsoft-com:vml" xmlns:wp14="http://schemas.microsoft.com/office/word/2010/wordprocessingDrawing" xmlns:wp="http://schemas.openxmlformats.org/drawingml/2006/wordprocessingDrawing" xmlns:w10="urn:schemas-microsoft-com:office:word" xmlns:w="http://schemas.openxmlformats.org/wordprocessingml/2006/main" xmlns:w14="http://schemas.microsoft.com/office/word/2010/wordml" xmlns:w15="http://schemas.microsoft.com/office/word/2012/wordml" xmlns:w16cex="http://schemas.microsoft.com/office/word/2018/wordml/cex" xmlns:w16cid="http://schemas.microsoft.com/office/word/2016/wordml/cid" xmlns:w16="http://schemas.microsoft.com/office/word/2018/wordml" xmlns:w16sdtdh="http://schemas.microsoft.com/office/word/2020/wordml/sdtdatahash" xmlns:w16se="http://schemas.microsoft.com/office/word/2015/wordml/symex" xmlns:wpg="http://schemas.microsoft.com/office/word/2010/wordprocessingGroup" xmlns:wpi="http://schemas.microsoft.com/office/word/2010/wordprocessingInk" xmlns:wne="http://schemas.microsoft.com/office/word/2006/wordml" xmlns:wps="http://schemas.microsoft.com/office/word/2010/wordprocessingShape" mc:Ignorable="w14 w15 w16se w16cid w16 w16cex w16sdtdh wp14">
   <w:body>
     <w:p>
       <w:pPr>
@@ -1024,8 +1024,6 @@
         </w:rPr>
         <w:t>alezas y debilidades del equipo.</w:t>
       </w:r>
-      <w:bookmarkStart w:id="2" w:name="_GoBack"/>
-      <w:bookmarkEnd w:id="2"/>
     </w:p>
     <w:p>
       <w:pPr>
@@ -1063,7 +1061,7 @@
           <w:szCs w:val="24"/>
         </w:rPr>
       </w:pPr>
-      <w:bookmarkStart w:id="3" w:name="_Toc136338111"/>
+      <w:bookmarkStart w:id="2" w:name="_Toc136338111"/>
       <w:r>
         <w:rPr>
           <w:rFonts w:ascii="Times New Roman" w:hAnsi="Times New Roman" w:cs="Times New Roman"/>
@@ -1075,7 +1073,7 @@
         </w:rPr>
         <w:t>Cuestionario Para el Equipo</w:t>
       </w:r>
-      <w:bookmarkEnd w:id="3"/>
+      <w:bookmarkEnd w:id="2"/>
     </w:p>
     <w:p>
       <w:pPr>
@@ -1165,31 +1163,7 @@
           <w:sz w:val="24"/>
           <w:szCs w:val="24"/>
         </w:rPr>
-        <w:t xml:space="preserve">implementación y verificación de la </w:t>
-      </w:r>
-      <w:r>
-        <w:rPr>
-          <w:rFonts w:ascii="Times New Roman" w:hAnsi="Times New Roman" w:cs="Times New Roman"/>
-          <w:sz w:val="24"/>
-          <w:szCs w:val="24"/>
-        </w:rPr>
-        <w:t>validación</w:t>
-      </w:r>
-      <w:r>
-        <w:rPr>
-          <w:rFonts w:ascii="Times New Roman" w:hAnsi="Times New Roman" w:cs="Times New Roman"/>
-          <w:sz w:val="24"/>
-          <w:szCs w:val="24"/>
-        </w:rPr>
-        <w:t xml:space="preserve"> de </w:t>
-      </w:r>
-      <w:r>
-        <w:rPr>
-          <w:rFonts w:ascii="Times New Roman" w:hAnsi="Times New Roman" w:cs="Times New Roman"/>
-          <w:sz w:val="24"/>
-          <w:szCs w:val="24"/>
-        </w:rPr>
-        <w:t>beneficios y como se superaron</w:t>
+        <w:t>implementación y verificación de la validación de beneficios y como se superaron</w:t>
       </w:r>
       <w:r>
         <w:rPr>
@@ -1430,15 +1404,7 @@
           <w:sz w:val="24"/>
           <w:szCs w:val="24"/>
         </w:rPr>
-        <w:t>me</w:t>
-      </w:r>
-      <w:r>
-        <w:rPr>
-          <w:rFonts w:ascii="Times New Roman" w:hAnsi="Times New Roman" w:cs="Times New Roman"/>
-          <w:sz w:val="24"/>
-          <w:szCs w:val="24"/>
-        </w:rPr>
-        <w:t xml:space="preserve"> aseguré de contar con un plan de implementación detallado y bien estructurado. Esto incluyó identificar claramente los beneficios esperados, establecer y definir responsabilidades claras para su entrega.</w:t>
+        <w:t>me aseguré de contar con un plan de implementación detallado y bien estructurado. Esto incluyó identificar claramente los beneficios esperados, establecer y definir responsabilidades claras para su entrega.</w:t>
       </w:r>
     </w:p>
     <w:p>
@@ -1754,80 +1720,20 @@
     <w:p>
       <w:pPr>
         <w:pStyle w:val="Prrafodelista"/>
-        <w:numPr>
-          <w:ilvl w:val="0"/>
-          <w:numId w:val="3"/>
-        </w:numPr>
-        <w:spacing w:line="480" w:lineRule="auto"/>
-        <w:rPr>
-          <w:rFonts w:ascii="Times New Roman" w:hAnsi="Times New Roman" w:cs="Times New Roman"/>
-          <w:sz w:val="24"/>
-          <w:szCs w:val="24"/>
-        </w:rPr>
-      </w:pPr>
-      <w:r>
-        <w:rPr>
-          <w:rFonts w:ascii="Times New Roman" w:hAnsi="Times New Roman" w:cs="Times New Roman"/>
-          <w:sz w:val="24"/>
-          <w:szCs w:val="24"/>
-        </w:rPr>
-        <w:t>¿Qué sugerencias o recomen</w:t>
-      </w:r>
-      <w:r>
-        <w:rPr>
-          <w:rFonts w:ascii="Times New Roman" w:hAnsi="Times New Roman" w:cs="Times New Roman"/>
-          <w:sz w:val="24"/>
-          <w:szCs w:val="24"/>
-        </w:rPr>
-        <w:t xml:space="preserve">daciones tienes para mejorar </w:t>
-      </w:r>
-      <w:r>
-        <w:rPr>
-          <w:rFonts w:ascii="Times New Roman" w:hAnsi="Times New Roman" w:cs="Times New Roman"/>
-          <w:sz w:val="24"/>
-          <w:szCs w:val="24"/>
-        </w:rPr>
-        <w:t xml:space="preserve">la </w:t>
-      </w:r>
-      <w:r>
-        <w:rPr>
-          <w:rFonts w:ascii="Times New Roman" w:hAnsi="Times New Roman" w:cs="Times New Roman"/>
-          <w:sz w:val="24"/>
-          <w:szCs w:val="24"/>
-        </w:rPr>
-        <w:t>accesibilidad</w:t>
-      </w:r>
-      <w:r>
-        <w:rPr>
-          <w:rFonts w:ascii="Times New Roman" w:hAnsi="Times New Roman" w:cs="Times New Roman"/>
-          <w:sz w:val="24"/>
-          <w:szCs w:val="24"/>
-        </w:rPr>
-        <w:t>?</w:t>
-      </w:r>
-      <w:r>
-        <w:rPr>
-          <w:rFonts w:ascii="Times New Roman" w:hAnsi="Times New Roman" w:cs="Times New Roman"/>
-          <w:sz w:val="24"/>
-          <w:szCs w:val="24"/>
-        </w:rPr>
-        <w:t xml:space="preserve"> (</w:t>
-      </w:r>
-      <w:r>
-        <w:rPr>
-          <w:rFonts w:ascii="Times New Roman" w:hAnsi="Times New Roman" w:cs="Times New Roman"/>
-          <w:sz w:val="24"/>
-          <w:szCs w:val="24"/>
-        </w:rPr>
-        <w:t>Jose</w:t>
-      </w:r>
-      <w:r>
-        <w:rPr>
-          <w:rFonts w:ascii="Times New Roman" w:hAnsi="Times New Roman" w:cs="Times New Roman"/>
-          <w:sz w:val="24"/>
-          <w:szCs w:val="24"/>
-        </w:rPr>
-        <w:t>)</w:t>
+        <w:spacing w:line="480" w:lineRule="auto"/>
+        <w:rPr>
+          <w:rFonts w:ascii="Times New Roman" w:hAnsi="Times New Roman" w:cs="Times New Roman"/>
+          <w:sz w:val="24"/>
+          <w:szCs w:val="24"/>
+        </w:rPr>
+      </w:pPr>
+      <w:r>
+        <w:rPr>
+          <w:rFonts w:ascii="Times New Roman" w:hAnsi="Times New Roman" w:cs="Times New Roman"/>
+          <w:sz w:val="24"/>
+          <w:szCs w:val="24"/>
+        </w:rPr>
+        <w:t>Respuesta: La implementación del requisito de reporte y estadística fue buena, consistente y de nivel estándar. Lo que se debería mejorar con respecto a este requisito es añadir más funcionalidades como hacer gráficas a partir de los datos que cuenta el sistema, etc.</w:t>
       </w:r>
     </w:p>
     <w:p>
@@ -1850,55 +1756,47 @@
           <w:sz w:val="24"/>
           <w:szCs w:val="24"/>
         </w:rPr>
-        <w:t>¿Qué difi</w:t>
-      </w:r>
-      <w:r>
-        <w:rPr>
-          <w:rFonts w:ascii="Times New Roman" w:hAnsi="Times New Roman" w:cs="Times New Roman"/>
-          <w:sz w:val="24"/>
-          <w:szCs w:val="24"/>
-        </w:rPr>
-        <w:t>cultades encontraste durante la</w:t>
-      </w:r>
-      <w:r>
-        <w:rPr>
-          <w:rFonts w:ascii="Times New Roman" w:hAnsi="Times New Roman" w:cs="Times New Roman"/>
-          <w:sz w:val="24"/>
-          <w:szCs w:val="24"/>
-        </w:rPr>
-        <w:t xml:space="preserve"> integración de</w:t>
-      </w:r>
-      <w:r>
-        <w:rPr>
-          <w:rFonts w:ascii="Times New Roman" w:hAnsi="Times New Roman" w:cs="Times New Roman"/>
-          <w:sz w:val="24"/>
-          <w:szCs w:val="24"/>
-        </w:rPr>
-        <w:t xml:space="preserve"> los</w:t>
-      </w:r>
-      <w:r>
-        <w:rPr>
-          <w:rFonts w:ascii="Times New Roman" w:hAnsi="Times New Roman" w:cs="Times New Roman"/>
-          <w:sz w:val="24"/>
-          <w:szCs w:val="24"/>
-        </w:rPr>
-        <w:t xml:space="preserve"> sistemas existentes</w:t>
-      </w:r>
-      <w:r>
-        <w:rPr>
-          <w:rFonts w:ascii="Times New Roman" w:hAnsi="Times New Roman" w:cs="Times New Roman"/>
-          <w:sz w:val="24"/>
-          <w:szCs w:val="24"/>
-        </w:rPr>
-        <w:t xml:space="preserve">? </w:t>
-      </w:r>
-      <w:r>
-        <w:rPr>
-          <w:rFonts w:ascii="Times New Roman" w:hAnsi="Times New Roman" w:cs="Times New Roman"/>
-          <w:sz w:val="24"/>
-          <w:szCs w:val="24"/>
-        </w:rPr>
-        <w:t>(</w:t>
+        <w:t>¿Qué sugerencias o recomen</w:t>
+      </w:r>
+      <w:r>
+        <w:rPr>
+          <w:rFonts w:ascii="Times New Roman" w:hAnsi="Times New Roman" w:cs="Times New Roman"/>
+          <w:sz w:val="24"/>
+          <w:szCs w:val="24"/>
+        </w:rPr>
+        <w:t xml:space="preserve">daciones tienes para mejorar </w:t>
+      </w:r>
+      <w:r>
+        <w:rPr>
+          <w:rFonts w:ascii="Times New Roman" w:hAnsi="Times New Roman" w:cs="Times New Roman"/>
+          <w:sz w:val="24"/>
+          <w:szCs w:val="24"/>
+        </w:rPr>
+        <w:t xml:space="preserve">la </w:t>
+      </w:r>
+      <w:r>
+        <w:rPr>
+          <w:rFonts w:ascii="Times New Roman" w:hAnsi="Times New Roman" w:cs="Times New Roman"/>
+          <w:sz w:val="24"/>
+          <w:szCs w:val="24"/>
+        </w:rPr>
+        <w:t>accesibilidad</w:t>
+      </w:r>
+      <w:r>
+        <w:rPr>
+          <w:rFonts w:ascii="Times New Roman" w:hAnsi="Times New Roman" w:cs="Times New Roman"/>
+          <w:sz w:val="24"/>
+          <w:szCs w:val="24"/>
+        </w:rPr>
+        <w:t>?</w:t>
+      </w:r>
+      <w:r>
+        <w:rPr>
+          <w:rFonts w:ascii="Times New Roman" w:hAnsi="Times New Roman" w:cs="Times New Roman"/>
+          <w:sz w:val="24"/>
+          <w:szCs w:val="24"/>
+        </w:rPr>
+        <w:t xml:space="preserve"> (</w:t>
       </w:r>
       <w:r>
         <w:rPr>
@@ -1937,27 +1835,73 @@
           <w:sz w:val="24"/>
           <w:szCs w:val="24"/>
         </w:rPr>
-        <w:t xml:space="preserve">¿Hubo algún problema de comunicación o coordinación entre los miembros del equipo durante este período? </w:t>
-      </w:r>
-      <w:r>
-        <w:rPr>
-          <w:rFonts w:ascii="Times New Roman" w:hAnsi="Times New Roman" w:cs="Times New Roman"/>
-          <w:sz w:val="24"/>
-          <w:szCs w:val="24"/>
-        </w:rPr>
-        <w:t>(Max)</w:t>
-      </w:r>
-    </w:p>
-    <w:p>
-      <w:pPr>
-        <w:pStyle w:val="Prrafodelista"/>
-        <w:spacing w:line="480" w:lineRule="auto"/>
-        <w:rPr>
-          <w:rFonts w:ascii="Times New Roman" w:hAnsi="Times New Roman" w:cs="Times New Roman"/>
-          <w:sz w:val="24"/>
-          <w:szCs w:val="24"/>
-        </w:rPr>
-      </w:pPr>
+        <w:lastRenderedPageBreak/>
+        <w:t>¿Qué difi</w:t>
+      </w:r>
+      <w:r>
+        <w:rPr>
+          <w:rFonts w:ascii="Times New Roman" w:hAnsi="Times New Roman" w:cs="Times New Roman"/>
+          <w:sz w:val="24"/>
+          <w:szCs w:val="24"/>
+        </w:rPr>
+        <w:t>cultades encontraste durante la</w:t>
+      </w:r>
+      <w:r>
+        <w:rPr>
+          <w:rFonts w:ascii="Times New Roman" w:hAnsi="Times New Roman" w:cs="Times New Roman"/>
+          <w:sz w:val="24"/>
+          <w:szCs w:val="24"/>
+        </w:rPr>
+        <w:t xml:space="preserve"> integración de</w:t>
+      </w:r>
+      <w:r>
+        <w:rPr>
+          <w:rFonts w:ascii="Times New Roman" w:hAnsi="Times New Roman" w:cs="Times New Roman"/>
+          <w:sz w:val="24"/>
+          <w:szCs w:val="24"/>
+        </w:rPr>
+        <w:t xml:space="preserve"> los</w:t>
+      </w:r>
+      <w:r>
+        <w:rPr>
+          <w:rFonts w:ascii="Times New Roman" w:hAnsi="Times New Roman" w:cs="Times New Roman"/>
+          <w:sz w:val="24"/>
+          <w:szCs w:val="24"/>
+        </w:rPr>
+        <w:t xml:space="preserve"> sistemas existentes</w:t>
+      </w:r>
+      <w:r>
+        <w:rPr>
+          <w:rFonts w:ascii="Times New Roman" w:hAnsi="Times New Roman" w:cs="Times New Roman"/>
+          <w:sz w:val="24"/>
+          <w:szCs w:val="24"/>
+        </w:rPr>
+        <w:t xml:space="preserve">? </w:t>
+      </w:r>
+      <w:r>
+        <w:rPr>
+          <w:rFonts w:ascii="Times New Roman" w:hAnsi="Times New Roman" w:cs="Times New Roman"/>
+          <w:sz w:val="24"/>
+          <w:szCs w:val="24"/>
+        </w:rPr>
+        <w:t>(</w:t>
+      </w:r>
+      <w:r>
+        <w:rPr>
+          <w:rFonts w:ascii="Times New Roman" w:hAnsi="Times New Roman" w:cs="Times New Roman"/>
+          <w:sz w:val="24"/>
+          <w:szCs w:val="24"/>
+        </w:rPr>
+        <w:t>Jose</w:t>
+      </w:r>
+      <w:r>
+        <w:rPr>
+          <w:rFonts w:ascii="Times New Roman" w:hAnsi="Times New Roman" w:cs="Times New Roman"/>
+          <w:sz w:val="24"/>
+          <w:szCs w:val="24"/>
+        </w:rPr>
+        <w:t>)</w:t>
+      </w:r>
     </w:p>
     <w:p>
       <w:pPr>
@@ -1979,6 +1923,56 @@
           <w:sz w:val="24"/>
           <w:szCs w:val="24"/>
         </w:rPr>
+        <w:t xml:space="preserve">¿Hubo algún problema de comunicación o coordinación entre los miembros del equipo durante este período? </w:t>
+      </w:r>
+      <w:r>
+        <w:rPr>
+          <w:rFonts w:ascii="Times New Roman" w:hAnsi="Times New Roman" w:cs="Times New Roman"/>
+          <w:sz w:val="24"/>
+          <w:szCs w:val="24"/>
+        </w:rPr>
+        <w:t>(Max)</w:t>
+      </w:r>
+    </w:p>
+    <w:p>
+      <w:pPr>
+        <w:pStyle w:val="Prrafodelista"/>
+        <w:spacing w:line="480" w:lineRule="auto"/>
+        <w:rPr>
+          <w:rFonts w:ascii="Times New Roman" w:hAnsi="Times New Roman" w:cs="Times New Roman"/>
+          <w:sz w:val="24"/>
+          <w:szCs w:val="24"/>
+        </w:rPr>
+      </w:pPr>
+      <w:r>
+        <w:rPr>
+          <w:rFonts w:ascii="Times New Roman" w:hAnsi="Times New Roman" w:cs="Times New Roman"/>
+          <w:sz w:val="24"/>
+          <w:szCs w:val="24"/>
+        </w:rPr>
+        <w:t>Respuesta: Hubo una mejora en la comunicación con respecto a los anteriores hitos realizados. La coordinación fue buena, aunque hubo algunos contratiempos con la parte final del cumplimiento del cronograma. Los miembros se comunicaron con respeto y mucha responsabilidad. Este tercer hito fue más reconfortante con respecto a los anteriores.</w:t>
+      </w:r>
+    </w:p>
+    <w:p>
+      <w:pPr>
+        <w:pStyle w:val="Prrafodelista"/>
+        <w:numPr>
+          <w:ilvl w:val="0"/>
+          <w:numId w:val="3"/>
+        </w:numPr>
+        <w:spacing w:line="480" w:lineRule="auto"/>
+        <w:rPr>
+          <w:rFonts w:ascii="Times New Roman" w:hAnsi="Times New Roman" w:cs="Times New Roman"/>
+          <w:sz w:val="24"/>
+          <w:szCs w:val="24"/>
+        </w:rPr>
+      </w:pPr>
+      <w:r>
+        <w:rPr>
+          <w:rFonts w:ascii="Times New Roman" w:hAnsi="Times New Roman" w:cs="Times New Roman"/>
+          <w:sz w:val="24"/>
+          <w:szCs w:val="24"/>
+        </w:rPr>
         <w:t>¿Cómo evalúas la calidad de las entregas realizadas en este hito? ¿Consideras que cumplen con las expectativas y requisitos establecidos?</w:t>
       </w:r>
       <w:r>
@@ -2038,7 +2032,7 @@
           <w:szCs w:val="24"/>
         </w:rPr>
       </w:pPr>
-      <w:bookmarkStart w:id="4" w:name="_Toc136338113"/>
+      <w:bookmarkStart w:id="3" w:name="_Toc136338113"/>
       <w:r>
         <w:rPr>
           <w:rFonts w:ascii="Times New Roman" w:hAnsi="Times New Roman" w:cs="Times New Roman"/>
@@ -2050,7 +2044,7 @@
         </w:rPr>
         <w:t>Conclusión</w:t>
       </w:r>
-      <w:bookmarkEnd w:id="4"/>
+      <w:bookmarkEnd w:id="3"/>
     </w:p>
     <w:p>
       <w:pPr>
@@ -2125,7 +2119,90 @@
           <w:sz w:val="24"/>
           <w:szCs w:val="24"/>
         </w:rPr>
-        <w:t>implementación de la validación de beneficios, entrega de beneficios, Seguridad de la información, reporte y estadísticas, verificación y actualización de la base de datos, implementación de la interfaz web</w:t>
+        <w:t xml:space="preserve">implementación de la validación de beneficios, entrega de beneficios, Seguridad de la información, reporte y estadísticas, verificación y actualización de la base de datos, implementación de la interfaz web. </w:t>
+      </w:r>
+      <w:r>
+        <w:rPr>
+          <w:rFonts w:ascii="Times New Roman" w:hAnsi="Times New Roman" w:cs="Times New Roman"/>
+          <w:sz w:val="24"/>
+          <w:szCs w:val="24"/>
+        </w:rPr>
+        <w:t>A través del cuestionario realizado a los participantes, hemos obtenido valiosos comentarios y reflexiones sobre nuestro desempeño en cada una de estas áreas. Hemos identificado aspectos que han funcionado bien y deben ser mantenidos, así como desafíos y dificultades que requieren nuestra atención y acciones de mejora.</w:t>
+      </w:r>
+    </w:p>
+    <w:p>
+      <w:pPr>
+        <w:spacing w:line="480" w:lineRule="auto"/>
+        <w:rPr>
+          <w:rFonts w:ascii="Times New Roman" w:hAnsi="Times New Roman" w:cs="Times New Roman"/>
+          <w:sz w:val="24"/>
+          <w:szCs w:val="24"/>
+        </w:rPr>
+      </w:pPr>
+      <w:r>
+        <w:rPr>
+          <w:rFonts w:ascii="Times New Roman" w:hAnsi="Times New Roman" w:cs="Times New Roman"/>
+          <w:sz w:val="24"/>
+          <w:szCs w:val="24"/>
+        </w:rPr>
+        <w:lastRenderedPageBreak/>
+        <w:t>Es importante destacar que hemos recibido comentarios positivos</w:t>
+      </w:r>
+      <w:r>
+        <w:rPr>
+          <w:rFonts w:ascii="Times New Roman" w:hAnsi="Times New Roman" w:cs="Times New Roman"/>
+          <w:sz w:val="24"/>
+          <w:szCs w:val="24"/>
+        </w:rPr>
+        <w:t xml:space="preserve"> de</w:t>
+      </w:r>
+      <w:r>
+        <w:rPr>
+          <w:rFonts w:ascii="Times New Roman" w:hAnsi="Times New Roman" w:cs="Times New Roman"/>
+          <w:sz w:val="24"/>
+          <w:szCs w:val="24"/>
+        </w:rPr>
+        <w:t xml:space="preserve"> </w:t>
+      </w:r>
+      <w:r>
+        <w:rPr>
+          <w:rFonts w:ascii="Times New Roman" w:hAnsi="Times New Roman" w:cs="Times New Roman"/>
+          <w:sz w:val="24"/>
+          <w:szCs w:val="24"/>
+        </w:rPr>
+        <w:t>la implementación de la interfaz web</w:t>
+      </w:r>
+      <w:r>
+        <w:rPr>
+          <w:rFonts w:ascii="Times New Roman" w:hAnsi="Times New Roman" w:cs="Times New Roman"/>
+          <w:sz w:val="24"/>
+          <w:szCs w:val="24"/>
+        </w:rPr>
+        <w:t>, lo cual es alentador y nos motiva a seguir por el camino correcto. Sin embargo, también se han señalado dificultades</w:t>
+      </w:r>
+      <w:r>
+        <w:rPr>
+          <w:rFonts w:ascii="Times New Roman" w:hAnsi="Times New Roman" w:cs="Times New Roman"/>
+          <w:sz w:val="24"/>
+          <w:szCs w:val="24"/>
+        </w:rPr>
+        <w:t xml:space="preserve"> con la base de </w:t>
+      </w:r>
+      <w:r>
+        <w:rPr>
+          <w:rFonts w:ascii="Times New Roman" w:hAnsi="Times New Roman" w:cs="Times New Roman"/>
+          <w:sz w:val="24"/>
+          <w:szCs w:val="24"/>
+        </w:rPr>
+        <w:t>datos,</w:t>
+      </w:r>
+      <w:r>
+        <w:rPr>
+          <w:rFonts w:ascii="Times New Roman" w:hAnsi="Times New Roman" w:cs="Times New Roman"/>
+          <w:sz w:val="24"/>
+          <w:szCs w:val="24"/>
+        </w:rPr>
+        <w:t xml:space="preserve"> pero se lograron superar</w:t>
       </w:r>
       <w:r>
         <w:rPr>
@@ -2135,96 +2212,6 @@
         </w:rPr>
         <w:t xml:space="preserve">. </w:t>
       </w:r>
-      <w:r>
-        <w:rPr>
-          <w:rFonts w:ascii="Times New Roman" w:hAnsi="Times New Roman" w:cs="Times New Roman"/>
-          <w:sz w:val="24"/>
-          <w:szCs w:val="24"/>
-        </w:rPr>
-        <w:t>A través del cuestionario realizado a los participantes, hemos obtenido valiosos comentarios y reflexiones sobre nuestro desempeño en cada una de estas áreas. Hemos identificado aspectos que han funcionado bien y deben ser mantenidos, así como desafíos y dificultades que requieren nuestra atención y acciones de mejora.</w:t>
-      </w:r>
-    </w:p>
-    <w:p>
-      <w:pPr>
-        <w:spacing w:line="480" w:lineRule="auto"/>
-        <w:rPr>
-          <w:rFonts w:ascii="Times New Roman" w:hAnsi="Times New Roman" w:cs="Times New Roman"/>
-          <w:sz w:val="24"/>
-          <w:szCs w:val="24"/>
-        </w:rPr>
-      </w:pPr>
-      <w:r>
-        <w:rPr>
-          <w:rFonts w:ascii="Times New Roman" w:hAnsi="Times New Roman" w:cs="Times New Roman"/>
-          <w:sz w:val="24"/>
-          <w:szCs w:val="24"/>
-        </w:rPr>
-        <w:t>Es importante destacar que hemos recibido comentarios positivos</w:t>
-      </w:r>
-      <w:r>
-        <w:rPr>
-          <w:rFonts w:ascii="Times New Roman" w:hAnsi="Times New Roman" w:cs="Times New Roman"/>
-          <w:sz w:val="24"/>
-          <w:szCs w:val="24"/>
-        </w:rPr>
-        <w:t xml:space="preserve"> de</w:t>
-      </w:r>
-      <w:r>
-        <w:rPr>
-          <w:rFonts w:ascii="Times New Roman" w:hAnsi="Times New Roman" w:cs="Times New Roman"/>
-          <w:sz w:val="24"/>
-          <w:szCs w:val="24"/>
-        </w:rPr>
-        <w:t xml:space="preserve"> </w:t>
-      </w:r>
-      <w:r>
-        <w:rPr>
-          <w:rFonts w:ascii="Times New Roman" w:hAnsi="Times New Roman" w:cs="Times New Roman"/>
-          <w:sz w:val="24"/>
-          <w:szCs w:val="24"/>
-        </w:rPr>
-        <w:t>la implementación de la interfaz web</w:t>
-      </w:r>
-      <w:r>
-        <w:rPr>
-          <w:rFonts w:ascii="Times New Roman" w:hAnsi="Times New Roman" w:cs="Times New Roman"/>
-          <w:sz w:val="24"/>
-          <w:szCs w:val="24"/>
-        </w:rPr>
-        <w:t>, lo cual es alentador y nos motiva a seguir por el camino correcto. Sin embargo, también se han señalado dificultades</w:t>
-      </w:r>
-      <w:r>
-        <w:rPr>
-          <w:rFonts w:ascii="Times New Roman" w:hAnsi="Times New Roman" w:cs="Times New Roman"/>
-          <w:sz w:val="24"/>
-          <w:szCs w:val="24"/>
-        </w:rPr>
-        <w:t xml:space="preserve"> con la base de </w:t>
-      </w:r>
-      <w:r>
-        <w:rPr>
-          <w:rFonts w:ascii="Times New Roman" w:hAnsi="Times New Roman" w:cs="Times New Roman"/>
-          <w:sz w:val="24"/>
-          <w:szCs w:val="24"/>
-        </w:rPr>
-        <w:t>datos,</w:t>
-      </w:r>
-      <w:r>
-        <w:rPr>
-          <w:rFonts w:ascii="Times New Roman" w:hAnsi="Times New Roman" w:cs="Times New Roman"/>
-          <w:sz w:val="24"/>
-          <w:szCs w:val="24"/>
-        </w:rPr>
-        <w:t xml:space="preserve"> pero se lograron superar</w:t>
-      </w:r>
-      <w:r>
-        <w:rPr>
-          <w:rFonts w:ascii="Times New Roman" w:hAnsi="Times New Roman" w:cs="Times New Roman"/>
-          <w:sz w:val="24"/>
-          <w:szCs w:val="24"/>
-        </w:rPr>
-        <w:t xml:space="preserve">. </w:t>
-      </w:r>
     </w:p>
     <w:p>
       <w:pPr>
@@ -2301,7 +2288,6 @@
           <w:sz w:val="24"/>
           <w:szCs w:val="24"/>
         </w:rPr>
-        <w:lastRenderedPageBreak/>
         <w:t>En términos generales, las entregas realizadas en este hito cumplen con las expectativas y requisitos establecidos. Sin embargo, debemos seguir trabajando en la gestión del tiempo y el cumplimiento de los plazos para asegurar un flujo de trabajo más eficiente y evitar posibles retrasos.</w:t>
       </w:r>
     </w:p>
@@ -2394,7 +2380,7 @@
 </file>
 
 <file path=word/endnotes.xml><?xml version="1.0" encoding="utf-8"?>
-<w:endnotes xmlns:wpc="http://schemas.microsoft.com/office/word/2010/wordprocessingCanvas" xmlns:cx="http://schemas.microsoft.com/office/drawing/2014/chartex" xmlns:cx1="http://schemas.microsoft.com/office/drawing/2015/9/8/chartex" xmlns:mc="http://schemas.openxmlformats.org/markup-compatibility/2006" xmlns:o="urn:schemas-microsoft-com:office:office" xmlns:r="http://schemas.openxmlformats.org/officeDocument/2006/relationships" xmlns:m="http://schemas.openxmlformats.org/officeDocument/2006/math" xmlns:v="urn:schemas-microsoft-com:vml" xmlns:wp14="http://schemas.microsoft.com/office/word/2010/wordprocessingDrawing" xmlns:wp="http://schemas.openxmlformats.org/drawingml/2006/wordprocessingDrawing" xmlns:w10="urn:schemas-microsoft-com:office:word" xmlns:w="http://schemas.openxmlformats.org/wordprocessingml/2006/main" xmlns:w14="http://schemas.microsoft.com/office/word/2010/wordml" xmlns:w15="http://schemas.microsoft.com/office/word/2012/wordml" xmlns:w16se="http://schemas.microsoft.com/office/word/2015/wordml/symex" xmlns:wpg="http://schemas.microsoft.com/office/word/2010/wordprocessingGroup" xmlns:wpi="http://schemas.microsoft.com/office/word/2010/wordprocessingInk" xmlns:wne="http://schemas.microsoft.com/office/word/2006/wordml" xmlns:wps="http://schemas.microsoft.com/office/word/2010/wordprocessingShape" mc:Ignorable="w14 w15 w16se wp14">
+<w:endnotes xmlns:wpc="http://schemas.microsoft.com/office/word/2010/wordprocessingCanvas" xmlns:cx="http://schemas.microsoft.com/office/drawing/2014/chartex" xmlns:cx1="http://schemas.microsoft.com/office/drawing/2015/9/8/chartex" xmlns:cx2="http://schemas.microsoft.com/office/drawing/2015/10/21/chartex" xmlns:cx3="http://schemas.microsoft.com/office/drawing/2016/5/9/chartex" xmlns:cx4="http://schemas.microsoft.com/office/drawing/2016/5/10/chartex" xmlns:cx5="http://schemas.microsoft.com/office/drawing/2016/5/11/chartex" xmlns:cx6="http://schemas.microsoft.com/office/drawing/2016/5/12/chartex" xmlns:cx7="http://schemas.microsoft.com/office/drawing/2016/5/13/chartex" xmlns:cx8="http://schemas.microsoft.com/office/drawing/2016/5/14/chartex" xmlns:mc="http://schemas.openxmlformats.org/markup-compatibility/2006" xmlns:aink="http://schemas.microsoft.com/office/drawing/2016/ink" xmlns:am3d="http://schemas.microsoft.com/office/drawing/2017/model3d" xmlns:o="urn:schemas-microsoft-com:office:office" xmlns:oel="http://schemas.microsoft.com/office/2019/extlst" xmlns:r="http://schemas.openxmlformats.org/officeDocument/2006/relationships" xmlns:m="http://schemas.openxmlformats.org/officeDocument/2006/math" xmlns:v="urn:schemas-microsoft-com:vml" xmlns:wp14="http://schemas.microsoft.com/office/word/2010/wordprocessingDrawing" xmlns:wp="http://schemas.openxmlformats.org/drawingml/2006/wordprocessingDrawing" xmlns:w10="urn:schemas-microsoft-com:office:word" xmlns:w="http://schemas.openxmlformats.org/wordprocessingml/2006/main" xmlns:w14="http://schemas.microsoft.com/office/word/2010/wordml" xmlns:w15="http://schemas.microsoft.com/office/word/2012/wordml" xmlns:w16cex="http://schemas.microsoft.com/office/word/2018/wordml/cex" xmlns:w16cid="http://schemas.microsoft.com/office/word/2016/wordml/cid" xmlns:w16="http://schemas.microsoft.com/office/word/2018/wordml" xmlns:w16sdtdh="http://schemas.microsoft.com/office/word/2020/wordml/sdtdatahash" xmlns:w16se="http://schemas.microsoft.com/office/word/2015/wordml/symex" xmlns:wpg="http://schemas.microsoft.com/office/word/2010/wordprocessingGroup" xmlns:wpi="http://schemas.microsoft.com/office/word/2010/wordprocessingInk" xmlns:wne="http://schemas.microsoft.com/office/word/2006/wordml" xmlns:wps="http://schemas.microsoft.com/office/word/2010/wordprocessingShape" mc:Ignorable="w14 w15 w16se w16cid w16 w16cex w16sdtdh wp14">
   <w:endnote w:type="separator" w:id="-1">
     <w:p>
       <w:pPr>
@@ -2419,7 +2405,7 @@
 </file>
 
 <file path=word/footnotes.xml><?xml version="1.0" encoding="utf-8"?>
-<w:footnotes xmlns:wpc="http://schemas.microsoft.com/office/word/2010/wordprocessingCanvas" xmlns:cx="http://schemas.microsoft.com/office/drawing/2014/chartex" xmlns:cx1="http://schemas.microsoft.com/office/drawing/2015/9/8/chartex" xmlns:mc="http://schemas.openxmlformats.org/markup-compatibility/2006" xmlns:o="urn:schemas-microsoft-com:office:office" xmlns:r="http://schemas.openxmlformats.org/officeDocument/2006/relationships" xmlns:m="http://schemas.openxmlformats.org/officeDocument/2006/math" xmlns:v="urn:schemas-microsoft-com:vml" xmlns:wp14="http://schemas.microsoft.com/office/word/2010/wordprocessingDrawing" xmlns:wp="http://schemas.openxmlformats.org/drawingml/2006/wordprocessingDrawing" xmlns:w10="urn:schemas-microsoft-com:office:word" xmlns:w="http://schemas.openxmlformats.org/wordprocessingml/2006/main" xmlns:w14="http://schemas.microsoft.com/office/word/2010/wordml" xmlns:w15="http://schemas.microsoft.com/office/word/2012/wordml" xmlns:w16se="http://schemas.microsoft.com/office/word/2015/wordml/symex" xmlns:wpg="http://schemas.microsoft.com/office/word/2010/wordprocessingGroup" xmlns:wpi="http://schemas.microsoft.com/office/word/2010/wordprocessingInk" xmlns:wne="http://schemas.microsoft.com/office/word/2006/wordml" xmlns:wps="http://schemas.microsoft.com/office/word/2010/wordprocessingShape" mc:Ignorable="w14 w15 w16se wp14">
+<w:footnotes xmlns:wpc="http://schemas.microsoft.com/office/word/2010/wordprocessingCanvas" xmlns:cx="http://schemas.microsoft.com/office/drawing/2014/chartex" xmlns:cx1="http://schemas.microsoft.com/office/drawing/2015/9/8/chartex" xmlns:cx2="http://schemas.microsoft.com/office/drawing/2015/10/21/chartex" xmlns:cx3="http://schemas.microsoft.com/office/drawing/2016/5/9/chartex" xmlns:cx4="http://schemas.microsoft.com/office/drawing/2016/5/10/chartex" xmlns:cx5="http://schemas.microsoft.com/office/drawing/2016/5/11/chartex" xmlns:cx6="http://schemas.microsoft.com/office/drawing/2016/5/12/chartex" xmlns:cx7="http://schemas.microsoft.com/office/drawing/2016/5/13/chartex" xmlns:cx8="http://schemas.microsoft.com/office/drawing/2016/5/14/chartex" xmlns:mc="http://schemas.openxmlformats.org/markup-compatibility/2006" xmlns:aink="http://schemas.microsoft.com/office/drawing/2016/ink" xmlns:am3d="http://schemas.microsoft.com/office/drawing/2017/model3d" xmlns:o="urn:schemas-microsoft-com:office:office" xmlns:oel="http://schemas.microsoft.com/office/2019/extlst" xmlns:r="http://schemas.openxmlformats.org/officeDocument/2006/relationships" xmlns:m="http://schemas.openxmlformats.org/officeDocument/2006/math" xmlns:v="urn:schemas-microsoft-com:vml" xmlns:wp14="http://schemas.microsoft.com/office/word/2010/wordprocessingDrawing" xmlns:wp="http://schemas.openxmlformats.org/drawingml/2006/wordprocessingDrawing" xmlns:w10="urn:schemas-microsoft-com:office:word" xmlns:w="http://schemas.openxmlformats.org/wordprocessingml/2006/main" xmlns:w14="http://schemas.microsoft.com/office/word/2010/wordml" xmlns:w15="http://schemas.microsoft.com/office/word/2012/wordml" xmlns:w16cex="http://schemas.microsoft.com/office/word/2018/wordml/cex" xmlns:w16cid="http://schemas.microsoft.com/office/word/2016/wordml/cid" xmlns:w16="http://schemas.microsoft.com/office/word/2018/wordml" xmlns:w16sdtdh="http://schemas.microsoft.com/office/word/2020/wordml/sdtdatahash" xmlns:w16se="http://schemas.microsoft.com/office/word/2015/wordml/symex" xmlns:wpg="http://schemas.microsoft.com/office/word/2010/wordprocessingGroup" xmlns:wpi="http://schemas.microsoft.com/office/word/2010/wordprocessingInk" xmlns:wne="http://schemas.microsoft.com/office/word/2006/wordml" xmlns:wps="http://schemas.microsoft.com/office/word/2010/wordprocessingShape" mc:Ignorable="w14 w15 w16se w16cid w16 w16cex w16sdtdh wp14">
   <w:footnote w:type="separator" w:id="-1">
     <w:p>
       <w:pPr>
@@ -2444,7 +2430,7 @@
 </file>
 
 <file path=word/header1.xml><?xml version="1.0" encoding="utf-8"?>
-<w:hdr xmlns:wpc="http://schemas.microsoft.com/office/word/2010/wordprocessingCanvas" xmlns:cx="http://schemas.microsoft.com/office/drawing/2014/chartex" xmlns:cx1="http://schemas.microsoft.com/office/drawing/2015/9/8/chartex" xmlns:mc="http://schemas.openxmlformats.org/markup-compatibility/2006" xmlns:o="urn:schemas-microsoft-com:office:office" xmlns:r="http://schemas.openxmlformats.org/officeDocument/2006/relationships" xmlns:m="http://schemas.openxmlformats.org/officeDocument/2006/math" xmlns:v="urn:schemas-microsoft-com:vml" xmlns:wp14="http://schemas.microsoft.com/office/word/2010/wordprocessingDrawing" xmlns:wp="http://schemas.openxmlformats.org/drawingml/2006/wordprocessingDrawing" xmlns:w10="urn:schemas-microsoft-com:office:word" xmlns:w="http://schemas.openxmlformats.org/wordprocessingml/2006/main" xmlns:w14="http://schemas.microsoft.com/office/word/2010/wordml" xmlns:w15="http://schemas.microsoft.com/office/word/2012/wordml" xmlns:w16se="http://schemas.microsoft.com/office/word/2015/wordml/symex" xmlns:wpg="http://schemas.microsoft.com/office/word/2010/wordprocessingGroup" xmlns:wpi="http://schemas.microsoft.com/office/word/2010/wordprocessingInk" xmlns:wne="http://schemas.microsoft.com/office/word/2006/wordml" xmlns:wps="http://schemas.microsoft.com/office/word/2010/wordprocessingShape" mc:Ignorable="w14 w15 w16se wp14">
+<w:hdr xmlns:wpc="http://schemas.microsoft.com/office/word/2010/wordprocessingCanvas" xmlns:cx="http://schemas.microsoft.com/office/drawing/2014/chartex" xmlns:cx1="http://schemas.microsoft.com/office/drawing/2015/9/8/chartex" xmlns:cx2="http://schemas.microsoft.com/office/drawing/2015/10/21/chartex" xmlns:cx3="http://schemas.microsoft.com/office/drawing/2016/5/9/chartex" xmlns:cx4="http://schemas.microsoft.com/office/drawing/2016/5/10/chartex" xmlns:cx5="http://schemas.microsoft.com/office/drawing/2016/5/11/chartex" xmlns:cx6="http://schemas.microsoft.com/office/drawing/2016/5/12/chartex" xmlns:cx7="http://schemas.microsoft.com/office/drawing/2016/5/13/chartex" xmlns:cx8="http://schemas.microsoft.com/office/drawing/2016/5/14/chartex" xmlns:mc="http://schemas.openxmlformats.org/markup-compatibility/2006" xmlns:aink="http://schemas.microsoft.com/office/drawing/2016/ink" xmlns:am3d="http://schemas.microsoft.com/office/drawing/2017/model3d" xmlns:o="urn:schemas-microsoft-com:office:office" xmlns:oel="http://schemas.microsoft.com/office/2019/extlst" xmlns:r="http://schemas.openxmlformats.org/officeDocument/2006/relationships" xmlns:m="http://schemas.openxmlformats.org/officeDocument/2006/math" xmlns:v="urn:schemas-microsoft-com:vml" xmlns:wp14="http://schemas.microsoft.com/office/word/2010/wordprocessingDrawing" xmlns:wp="http://schemas.openxmlformats.org/drawingml/2006/wordprocessingDrawing" xmlns:w10="urn:schemas-microsoft-com:office:word" xmlns:w="http://schemas.openxmlformats.org/wordprocessingml/2006/main" xmlns:w14="http://schemas.microsoft.com/office/word/2010/wordml" xmlns:w15="http://schemas.microsoft.com/office/word/2012/wordml" xmlns:w16cex="http://schemas.microsoft.com/office/word/2018/wordml/cex" xmlns:w16cid="http://schemas.microsoft.com/office/word/2016/wordml/cid" xmlns:w16="http://schemas.microsoft.com/office/word/2018/wordml" xmlns:w16sdtdh="http://schemas.microsoft.com/office/word/2020/wordml/sdtdatahash" xmlns:w16se="http://schemas.microsoft.com/office/word/2015/wordml/symex" xmlns:wpg="http://schemas.microsoft.com/office/word/2010/wordprocessingGroup" xmlns:wpi="http://schemas.microsoft.com/office/word/2010/wordprocessingInk" xmlns:wne="http://schemas.microsoft.com/office/word/2006/wordml" xmlns:wps="http://schemas.microsoft.com/office/word/2010/wordprocessingShape" mc:Ignorable="w14 w15 w16se w16cid w16 w16cex w16sdtdh wp14">
   <w:p>
     <w:pPr>
       <w:tabs>
@@ -2533,7 +2519,7 @@
 </file>
 
 <file path=word/numbering.xml><?xml version="1.0" encoding="utf-8"?>
-<w:numbering xmlns:wpc="http://schemas.microsoft.com/office/word/2010/wordprocessingCanvas" xmlns:cx="http://schemas.microsoft.com/office/drawing/2014/chartex" xmlns:cx1="http://schemas.microsoft.com/office/drawing/2015/9/8/chartex" xmlns:mc="http://schemas.openxmlformats.org/markup-compatibility/2006" xmlns:o="urn:schemas-microsoft-com:office:office" xmlns:r="http://schemas.openxmlformats.org/officeDocument/2006/relationships" xmlns:m="http://schemas.openxmlformats.org/officeDocument/2006/math" xmlns:v="urn:schemas-microsoft-com:vml" xmlns:wp14="http://schemas.microsoft.com/office/word/2010/wordprocessingDrawing" xmlns:wp="http://schemas.openxmlformats.org/drawingml/2006/wordprocessingDrawing" xmlns:w10="urn:schemas-microsoft-com:office:word" xmlns:w="http://schemas.openxmlformats.org/wordprocessingml/2006/main" xmlns:w14="http://schemas.microsoft.com/office/word/2010/wordml" xmlns:w15="http://schemas.microsoft.com/office/word/2012/wordml" xmlns:w16se="http://schemas.microsoft.com/office/word/2015/wordml/symex" xmlns:wpg="http://schemas.microsoft.com/office/word/2010/wordprocessingGroup" xmlns:wpi="http://schemas.microsoft.com/office/word/2010/wordprocessingInk" xmlns:wne="http://schemas.microsoft.com/office/word/2006/wordml" xmlns:wps="http://schemas.microsoft.com/office/word/2010/wordprocessingShape" mc:Ignorable="w14 w15 w16se wp14">
+<w:numbering xmlns:wpc="http://schemas.microsoft.com/office/word/2010/wordprocessingCanvas" xmlns:cx="http://schemas.microsoft.com/office/drawing/2014/chartex" xmlns:cx1="http://schemas.microsoft.com/office/drawing/2015/9/8/chartex" xmlns:cx2="http://schemas.microsoft.com/office/drawing/2015/10/21/chartex" xmlns:cx3="http://schemas.microsoft.com/office/drawing/2016/5/9/chartex" xmlns:cx4="http://schemas.microsoft.com/office/drawing/2016/5/10/chartex" xmlns:cx5="http://schemas.microsoft.com/office/drawing/2016/5/11/chartex" xmlns:cx6="http://schemas.microsoft.com/office/drawing/2016/5/12/chartex" xmlns:cx7="http://schemas.microsoft.com/office/drawing/2016/5/13/chartex" xmlns:cx8="http://schemas.microsoft.com/office/drawing/2016/5/14/chartex" xmlns:mc="http://schemas.openxmlformats.org/markup-compatibility/2006" xmlns:aink="http://schemas.microsoft.com/office/drawing/2016/ink" xmlns:am3d="http://schemas.microsoft.com/office/drawing/2017/model3d" xmlns:o="urn:schemas-microsoft-com:office:office" xmlns:oel="http://schemas.microsoft.com/office/2019/extlst" xmlns:r="http://schemas.openxmlformats.org/officeDocument/2006/relationships" xmlns:m="http://schemas.openxmlformats.org/officeDocument/2006/math" xmlns:v="urn:schemas-microsoft-com:vml" xmlns:wp14="http://schemas.microsoft.com/office/word/2010/wordprocessingDrawing" xmlns:wp="http://schemas.openxmlformats.org/drawingml/2006/wordprocessingDrawing" xmlns:w10="urn:schemas-microsoft-com:office:word" xmlns:w="http://schemas.openxmlformats.org/wordprocessingml/2006/main" xmlns:w14="http://schemas.microsoft.com/office/word/2010/wordml" xmlns:w15="http://schemas.microsoft.com/office/word/2012/wordml" xmlns:w16cex="http://schemas.microsoft.com/office/word/2018/wordml/cex" xmlns:w16cid="http://schemas.microsoft.com/office/word/2016/wordml/cid" xmlns:w16="http://schemas.microsoft.com/office/word/2018/wordml" xmlns:w16sdtdh="http://schemas.microsoft.com/office/word/2020/wordml/sdtdatahash" xmlns:w16se="http://schemas.microsoft.com/office/word/2015/wordml/symex" xmlns:wpg="http://schemas.microsoft.com/office/word/2010/wordprocessingGroup" xmlns:wpi="http://schemas.microsoft.com/office/word/2010/wordprocessingInk" xmlns:wne="http://schemas.microsoft.com/office/word/2006/wordml" xmlns:wps="http://schemas.microsoft.com/office/word/2010/wordprocessingShape" mc:Ignorable="w14 w15 w16se w16cid w16 w16cex w16sdtdh wp14">
   <w:abstractNum w:abstractNumId="0" w15:restartNumberingAfterBreak="0">
     <w:nsid w:val="1ED75739"/>
     <w:multiLevelType w:val="hybridMultilevel"/>
@@ -2996,26 +2982,26 @@
       </w:rPr>
     </w:lvl>
   </w:abstractNum>
-  <w:num w:numId="1">
+  <w:num w:numId="1" w16cid:durableId="141392194">
     <w:abstractNumId w:val="4"/>
   </w:num>
-  <w:num w:numId="2">
+  <w:num w:numId="2" w16cid:durableId="1968580774">
     <w:abstractNumId w:val="0"/>
   </w:num>
-  <w:num w:numId="3">
+  <w:num w:numId="3" w16cid:durableId="1741171265">
     <w:abstractNumId w:val="3"/>
   </w:num>
-  <w:num w:numId="4">
+  <w:num w:numId="4" w16cid:durableId="1899707503">
     <w:abstractNumId w:val="2"/>
   </w:num>
-  <w:num w:numId="5">
+  <w:num w:numId="5" w16cid:durableId="352347444">
     <w:abstractNumId w:val="1"/>
   </w:num>
 </w:numbering>
 </file>
 
 <file path=word/styles.xml><?xml version="1.0" encoding="utf-8"?>
-<w:styles xmlns:mc="http://schemas.openxmlformats.org/markup-compatibility/2006" xmlns:r="http://schemas.openxmlformats.org/officeDocument/2006/relationships" xmlns:w="http://schemas.openxmlformats.org/wordprocessingml/2006/main" xmlns:w14="http://schemas.microsoft.com/office/word/2010/wordml" xmlns:w15="http://schemas.microsoft.com/office/word/2012/wordml" xmlns:w16se="http://schemas.microsoft.com/office/word/2015/wordml/symex" mc:Ignorable="w14 w15 w16se">
+<w:styles xmlns:mc="http://schemas.openxmlformats.org/markup-compatibility/2006" xmlns:r="http://schemas.openxmlformats.org/officeDocument/2006/relationships" xmlns:w="http://schemas.openxmlformats.org/wordprocessingml/2006/main" xmlns:w14="http://schemas.microsoft.com/office/word/2010/wordml" xmlns:w15="http://schemas.microsoft.com/office/word/2012/wordml" xmlns:w16cex="http://schemas.microsoft.com/office/word/2018/wordml/cex" xmlns:w16cid="http://schemas.microsoft.com/office/word/2016/wordml/cid" xmlns:w16="http://schemas.microsoft.com/office/word/2018/wordml" xmlns:w16sdtdh="http://schemas.microsoft.com/office/word/2020/wordml/sdtdatahash" xmlns:w16se="http://schemas.microsoft.com/office/word/2015/wordml/symex" mc:Ignorable="w14 w15 w16se w16cid w16 w16cex w16sdtdh">
   <w:docDefaults>
     <w:rPrDefault>
       <w:rPr>
@@ -3031,7 +3017,7 @@
       </w:pPr>
     </w:pPrDefault>
   </w:docDefaults>
-  <w:latentStyles w:defLockedState="0" w:defUIPriority="99" w:defSemiHidden="0" w:defUnhideWhenUsed="0" w:defQFormat="0" w:count="371">
+  <w:latentStyles w:defLockedState="0" w:defUIPriority="99" w:defSemiHidden="0" w:defUnhideWhenUsed="0" w:defQFormat="0" w:count="376">
     <w:lsdException w:name="Normal" w:uiPriority="0" w:qFormat="1"/>
     <w:lsdException w:name="heading 1" w:uiPriority="9" w:qFormat="1"/>
     <w:lsdException w:name="heading 2" w:semiHidden="1" w:uiPriority="9" w:unhideWhenUsed="1" w:qFormat="1"/>
@@ -3403,6 +3389,11 @@
     <w:lsdException w:name="List Table 5 Dark Accent 6" w:uiPriority="50"/>
     <w:lsdException w:name="List Table 6 Colorful Accent 6" w:uiPriority="51"/>
     <w:lsdException w:name="List Table 7 Colorful Accent 6" w:uiPriority="52"/>
+    <w:lsdException w:name="Mention" w:semiHidden="1" w:unhideWhenUsed="1"/>
+    <w:lsdException w:name="Smart Hyperlink" w:semiHidden="1" w:unhideWhenUsed="1"/>
+    <w:lsdException w:name="Hashtag" w:semiHidden="1" w:unhideWhenUsed="1"/>
+    <w:lsdException w:name="Unresolved Mention" w:semiHidden="1" w:unhideWhenUsed="1"/>
+    <w:lsdException w:name="Smart Link" w:semiHidden="1" w:unhideWhenUsed="1"/>
   </w:latentStyles>
   <w:style w:type="paragraph" w:default="1" w:styleId="Normal">
     <w:name w:val="Normal"/>

</xml_diff>

<commit_message>
Cuestionario de Sprint completado.
</commit_message>
<xml_diff>
--- a/Desarrollo/SGDS/Gestion/SGDS-RPS.03.docx
+++ b/Desarrollo/SGDS/Gestion/SGDS-RPS.03.docx
@@ -33,7 +33,31 @@
           <w:u w:val="single"/>
           <w:lang w:val="en-US"/>
         </w:rPr>
-        <w:t>QUANTUM ANTS SOFTWARE S.A.C</w:t>
+        <w:t xml:space="preserve">QUANTUM </w:t>
+      </w:r>
+      <w:proofErr w:type="gramStart"/>
+      <w:r>
+        <w:rPr>
+          <w:rFonts w:ascii="Times New Roman" w:eastAsia="Times New Roman" w:hAnsi="Times New Roman" w:cs="Times New Roman"/>
+          <w:b/>
+          <w:sz w:val="24"/>
+          <w:szCs w:val="24"/>
+          <w:u w:val="single"/>
+          <w:lang w:val="en-US"/>
+        </w:rPr>
+        <w:t>ANTS</w:t>
+      </w:r>
+      <w:proofErr w:type="gramEnd"/>
+      <w:r>
+        <w:rPr>
+          <w:rFonts w:ascii="Times New Roman" w:eastAsia="Times New Roman" w:hAnsi="Times New Roman" w:cs="Times New Roman"/>
+          <w:b/>
+          <w:sz w:val="24"/>
+          <w:szCs w:val="24"/>
+          <w:u w:val="single"/>
+          <w:lang w:val="en-US"/>
+        </w:rPr>
+        <w:t xml:space="preserve"> SOFTWARE S.A.C</w:t>
       </w:r>
       <w:r>
         <w:rPr>
@@ -42,7 +66,7 @@
           <w:lang w:val="es-MX" w:eastAsia="es-MX"/>
         </w:rPr>
         <w:drawing>
-          <wp:anchor distT="114300" distB="114300" distL="114300" distR="114300" simplePos="0" relativeHeight="251659264" behindDoc="0" locked="0" layoutInCell="1" hidden="0" allowOverlap="1" wp14:anchorId="72C49C61" wp14:editId="7BB01E5C">
+          <wp:anchor distT="114300" distB="114300" distL="114300" distR="114300" simplePos="0" relativeHeight="251659264" behindDoc="0" locked="0" layoutInCell="1" hidden="0" allowOverlap="1" wp14:anchorId="3416D81F" wp14:editId="6B6DFBAB">
             <wp:simplePos x="0" y="0"/>
             <wp:positionH relativeFrom="column">
               <wp:posOffset>1495425</wp:posOffset>
@@ -1141,13 +1165,23 @@
         </w:rPr>
         <w:t>¿</w:t>
       </w:r>
-      <w:r>
-        <w:rPr>
-          <w:rFonts w:ascii="Times New Roman" w:hAnsi="Times New Roman" w:cs="Times New Roman"/>
-          <w:sz w:val="24"/>
-          <w:szCs w:val="24"/>
-        </w:rPr>
-        <w:t>Hubieron problemas con la</w:t>
+      <w:proofErr w:type="gramStart"/>
+      <w:r>
+        <w:rPr>
+          <w:rFonts w:ascii="Times New Roman" w:hAnsi="Times New Roman" w:cs="Times New Roman"/>
+          <w:sz w:val="24"/>
+          <w:szCs w:val="24"/>
+        </w:rPr>
+        <w:t>Hubieron</w:t>
+      </w:r>
+      <w:proofErr w:type="gramEnd"/>
+      <w:r>
+        <w:rPr>
+          <w:rFonts w:ascii="Times New Roman" w:hAnsi="Times New Roman" w:cs="Times New Roman"/>
+          <w:sz w:val="24"/>
+          <w:szCs w:val="24"/>
+        </w:rPr>
+        <w:t xml:space="preserve"> problemas con la</w:t>
       </w:r>
       <w:r>
         <w:rPr>
@@ -1523,6 +1557,32 @@
           <w:szCs w:val="24"/>
         </w:rPr>
       </w:pPr>
+      <w:r>
+        <w:rPr>
+          <w:rFonts w:ascii="Times New Roman" w:hAnsi="Times New Roman" w:cs="Times New Roman"/>
+          <w:sz w:val="24"/>
+          <w:szCs w:val="24"/>
+        </w:rPr>
+        <w:t xml:space="preserve">La implementación y actualización de la base de datos ha sido evaluada de manera positiva en general. Sin embargo, durante el proceso de implementación en Python utilizando Visual Studio </w:t>
+      </w:r>
+      <w:proofErr w:type="spellStart"/>
+      <w:r>
+        <w:rPr>
+          <w:rFonts w:ascii="Times New Roman" w:hAnsi="Times New Roman" w:cs="Times New Roman"/>
+          <w:sz w:val="24"/>
+          <w:szCs w:val="24"/>
+        </w:rPr>
+        <w:t>Code</w:t>
+      </w:r>
+      <w:proofErr w:type="spellEnd"/>
+      <w:r>
+        <w:rPr>
+          <w:rFonts w:ascii="Times New Roman" w:hAnsi="Times New Roman" w:cs="Times New Roman"/>
+          <w:sz w:val="24"/>
+          <w:szCs w:val="24"/>
+        </w:rPr>
+        <w:t>, se encontraron inconvenientes al localizar la ubicación de la base de datos dentro de las carpetas. No obstante, una vez superado ese problema inicial, la base de datos ha funcionado correctamente. En cuanto a puntos específicos a abordar, sería recomendable revisar y mejorar la gestión de la ubicación de la base de datos dentro del proyecto para evitar futuros problemas de localización. Esto puede incluir el uso de rutas relativas o absolutas en el código para garantizar un acceso correcto a la base de datos en cualquier entorno o configuración. Además, se podría considerar la implementación de mecanismos de respaldo y versionado de la base de datos para asegurar la integridad y disponibilidad de los datos en caso de incidentes o actualizaciones.</w:t>
+      </w:r>
     </w:p>
     <w:p>
       <w:pPr>
@@ -1619,6 +1679,7 @@
           <w:sz w:val="24"/>
           <w:szCs w:val="24"/>
         </w:rPr>
+        <w:lastRenderedPageBreak/>
         <w:t xml:space="preserve">Respuesta: </w:t>
       </w:r>
       <w:r>
@@ -1835,7 +1896,6 @@
           <w:sz w:val="24"/>
           <w:szCs w:val="24"/>
         </w:rPr>
-        <w:lastRenderedPageBreak/>
         <w:t>¿Qué difi</w:t>
       </w:r>
       <w:r>
@@ -2042,6 +2102,7 @@
           <w:sz w:val="24"/>
           <w:szCs w:val="24"/>
         </w:rPr>
+        <w:lastRenderedPageBreak/>
         <w:t>Conclusión</w:t>
       </w:r>
       <w:bookmarkEnd w:id="3"/>
@@ -2145,208 +2206,216 @@
           <w:sz w:val="24"/>
           <w:szCs w:val="24"/>
         </w:rPr>
+        <w:t>Es importante destacar que hemos recibido comentarios positivos</w:t>
+      </w:r>
+      <w:r>
+        <w:rPr>
+          <w:rFonts w:ascii="Times New Roman" w:hAnsi="Times New Roman" w:cs="Times New Roman"/>
+          <w:sz w:val="24"/>
+          <w:szCs w:val="24"/>
+        </w:rPr>
+        <w:t xml:space="preserve"> de</w:t>
+      </w:r>
+      <w:r>
+        <w:rPr>
+          <w:rFonts w:ascii="Times New Roman" w:hAnsi="Times New Roman" w:cs="Times New Roman"/>
+          <w:sz w:val="24"/>
+          <w:szCs w:val="24"/>
+        </w:rPr>
+        <w:t xml:space="preserve"> </w:t>
+      </w:r>
+      <w:r>
+        <w:rPr>
+          <w:rFonts w:ascii="Times New Roman" w:hAnsi="Times New Roman" w:cs="Times New Roman"/>
+          <w:sz w:val="24"/>
+          <w:szCs w:val="24"/>
+        </w:rPr>
+        <w:t>la implementación de la interfaz web</w:t>
+      </w:r>
+      <w:r>
+        <w:rPr>
+          <w:rFonts w:ascii="Times New Roman" w:hAnsi="Times New Roman" w:cs="Times New Roman"/>
+          <w:sz w:val="24"/>
+          <w:szCs w:val="24"/>
+        </w:rPr>
+        <w:t>, lo cual es alentador y nos motiva a seguir por el camino correcto. Sin embargo, también se han señalado dificultades</w:t>
+      </w:r>
+      <w:r>
+        <w:rPr>
+          <w:rFonts w:ascii="Times New Roman" w:hAnsi="Times New Roman" w:cs="Times New Roman"/>
+          <w:sz w:val="24"/>
+          <w:szCs w:val="24"/>
+        </w:rPr>
+        <w:t xml:space="preserve"> con la base de </w:t>
+      </w:r>
+      <w:r>
+        <w:rPr>
+          <w:rFonts w:ascii="Times New Roman" w:hAnsi="Times New Roman" w:cs="Times New Roman"/>
+          <w:sz w:val="24"/>
+          <w:szCs w:val="24"/>
+        </w:rPr>
+        <w:t>datos,</w:t>
+      </w:r>
+      <w:r>
+        <w:rPr>
+          <w:rFonts w:ascii="Times New Roman" w:hAnsi="Times New Roman" w:cs="Times New Roman"/>
+          <w:sz w:val="24"/>
+          <w:szCs w:val="24"/>
+        </w:rPr>
+        <w:t xml:space="preserve"> pero se lograron superar</w:t>
+      </w:r>
+      <w:r>
+        <w:rPr>
+          <w:rFonts w:ascii="Times New Roman" w:hAnsi="Times New Roman" w:cs="Times New Roman"/>
+          <w:sz w:val="24"/>
+          <w:szCs w:val="24"/>
+        </w:rPr>
+        <w:t xml:space="preserve">. </w:t>
+      </w:r>
+    </w:p>
+    <w:p>
+      <w:pPr>
+        <w:spacing w:line="480" w:lineRule="auto"/>
+        <w:rPr>
+          <w:rFonts w:ascii="Times New Roman" w:hAnsi="Times New Roman" w:cs="Times New Roman"/>
+          <w:sz w:val="24"/>
+          <w:szCs w:val="24"/>
+        </w:rPr>
+      </w:pPr>
+      <w:r>
+        <w:rPr>
+          <w:rFonts w:ascii="Times New Roman" w:hAnsi="Times New Roman" w:cs="Times New Roman"/>
+          <w:sz w:val="24"/>
+          <w:szCs w:val="24"/>
+        </w:rPr>
+        <w:t xml:space="preserve">La implementación de la </w:t>
+      </w:r>
+      <w:r>
+        <w:rPr>
+          <w:rFonts w:ascii="Times New Roman" w:hAnsi="Times New Roman" w:cs="Times New Roman"/>
+          <w:sz w:val="24"/>
+          <w:szCs w:val="24"/>
+        </w:rPr>
+        <w:t>interfaz web a sido</w:t>
+      </w:r>
+      <w:r>
+        <w:rPr>
+          <w:rFonts w:ascii="Times New Roman" w:hAnsi="Times New Roman" w:cs="Times New Roman"/>
+          <w:sz w:val="24"/>
+          <w:szCs w:val="24"/>
+        </w:rPr>
+        <w:t xml:space="preserve"> considerada satisfactoria en general, pero se han destacado algunas áreas que pueden ser optimizadas</w:t>
+      </w:r>
+    </w:p>
+    <w:p>
+      <w:pPr>
+        <w:spacing w:line="480" w:lineRule="auto"/>
+        <w:rPr>
+          <w:rFonts w:ascii="Times New Roman" w:hAnsi="Times New Roman" w:cs="Times New Roman"/>
+          <w:sz w:val="24"/>
+          <w:szCs w:val="24"/>
+        </w:rPr>
+      </w:pPr>
+      <w:r>
+        <w:rPr>
+          <w:rFonts w:ascii="Times New Roman" w:hAnsi="Times New Roman" w:cs="Times New Roman"/>
+          <w:sz w:val="24"/>
+          <w:szCs w:val="24"/>
+        </w:rPr>
+        <w:t xml:space="preserve">En cuanto a la especificación de la interfaz de usuario, hemos </w:t>
+      </w:r>
+      <w:r>
+        <w:rPr>
+          <w:rFonts w:ascii="Times New Roman" w:hAnsi="Times New Roman" w:cs="Times New Roman"/>
+          <w:sz w:val="24"/>
+          <w:szCs w:val="24"/>
+        </w:rPr>
+        <w:t>tratado de hacerla lo más intuitiva para el manejo de los usuarios.</w:t>
+      </w:r>
+    </w:p>
+    <w:p>
+      <w:pPr>
+        <w:spacing w:line="480" w:lineRule="auto"/>
+        <w:rPr>
+          <w:rFonts w:ascii="Times New Roman" w:hAnsi="Times New Roman" w:cs="Times New Roman"/>
+          <w:sz w:val="24"/>
+          <w:szCs w:val="24"/>
+        </w:rPr>
+      </w:pPr>
+      <w:r>
+        <w:rPr>
+          <w:rFonts w:ascii="Times New Roman" w:hAnsi="Times New Roman" w:cs="Times New Roman"/>
+          <w:sz w:val="24"/>
+          <w:szCs w:val="24"/>
+        </w:rPr>
+        <w:t>En términos generales, las entregas realizadas en este hito cumplen con las expectativas y requisitos establecidos. Sin embargo, debemos seguir trabajando en la gestión del tiempo y el cumplimiento de los plazos para asegurar un flujo de trabajo más eficiente y evitar posibles retrasos.</w:t>
+      </w:r>
+    </w:p>
+    <w:p>
+      <w:pPr>
+        <w:spacing w:line="480" w:lineRule="auto"/>
+        <w:rPr>
+          <w:rFonts w:ascii="Times New Roman" w:hAnsi="Times New Roman" w:cs="Times New Roman"/>
+          <w:sz w:val="24"/>
+          <w:szCs w:val="24"/>
+        </w:rPr>
+      </w:pPr>
+      <w:r>
+        <w:rPr>
+          <w:rFonts w:ascii="Times New Roman" w:hAnsi="Times New Roman" w:cs="Times New Roman"/>
+          <w:sz w:val="24"/>
+          <w:szCs w:val="24"/>
+        </w:rPr>
+        <w:t xml:space="preserve">Con base en los comentarios y reflexiones obtenidos en este Sprint </w:t>
+      </w:r>
+      <w:r>
+        <w:rPr>
+          <w:rFonts w:ascii="Times New Roman" w:hAnsi="Times New Roman" w:cs="Times New Roman"/>
+          <w:sz w:val="24"/>
+          <w:szCs w:val="24"/>
+        </w:rPr>
+        <w:t>Retrospective,</w:t>
+      </w:r>
+      <w:r>
+        <w:rPr>
+          <w:rFonts w:ascii="Times New Roman" w:hAnsi="Times New Roman" w:cs="Times New Roman"/>
+          <w:sz w:val="24"/>
+          <w:szCs w:val="24"/>
+        </w:rPr>
+        <w:t xml:space="preserve"> tuvimos dificultades como </w:t>
+      </w:r>
+      <w:r>
+        <w:rPr>
+          <w:rFonts w:ascii="Times New Roman" w:hAnsi="Times New Roman" w:cs="Times New Roman"/>
+          <w:sz w:val="24"/>
+          <w:szCs w:val="24"/>
+        </w:rPr>
+        <w:t>equipo, pero logramos superarlos</w:t>
+      </w:r>
+      <w:r>
+        <w:rPr>
+          <w:rFonts w:ascii="Times New Roman" w:hAnsi="Times New Roman" w:cs="Times New Roman"/>
+          <w:sz w:val="24"/>
+          <w:szCs w:val="24"/>
+        </w:rPr>
+        <w:t>.</w:t>
+      </w:r>
+      <w:r>
+        <w:rPr>
+          <w:rFonts w:ascii="Times New Roman" w:hAnsi="Times New Roman" w:cs="Times New Roman"/>
+          <w:sz w:val="24"/>
+          <w:szCs w:val="24"/>
+        </w:rPr>
+        <w:t xml:space="preserve"> Además, nos comprometemos a </w:t>
+      </w:r>
+      <w:r>
+        <w:rPr>
+          <w:rFonts w:ascii="Times New Roman" w:hAnsi="Times New Roman" w:cs="Times New Roman"/>
+          <w:sz w:val="24"/>
+          <w:szCs w:val="24"/>
+        </w:rPr>
         <w:lastRenderedPageBreak/>
-        <w:t>Es importante destacar que hemos recibido comentarios positivos</w:t>
-      </w:r>
-      <w:r>
-        <w:rPr>
-          <w:rFonts w:ascii="Times New Roman" w:hAnsi="Times New Roman" w:cs="Times New Roman"/>
-          <w:sz w:val="24"/>
-          <w:szCs w:val="24"/>
-        </w:rPr>
-        <w:t xml:space="preserve"> de</w:t>
-      </w:r>
-      <w:r>
-        <w:rPr>
-          <w:rFonts w:ascii="Times New Roman" w:hAnsi="Times New Roman" w:cs="Times New Roman"/>
-          <w:sz w:val="24"/>
-          <w:szCs w:val="24"/>
-        </w:rPr>
-        <w:t xml:space="preserve"> </w:t>
-      </w:r>
-      <w:r>
-        <w:rPr>
-          <w:rFonts w:ascii="Times New Roman" w:hAnsi="Times New Roman" w:cs="Times New Roman"/>
-          <w:sz w:val="24"/>
-          <w:szCs w:val="24"/>
-        </w:rPr>
-        <w:t>la implementación de la interfaz web</w:t>
-      </w:r>
-      <w:r>
-        <w:rPr>
-          <w:rFonts w:ascii="Times New Roman" w:hAnsi="Times New Roman" w:cs="Times New Roman"/>
-          <w:sz w:val="24"/>
-          <w:szCs w:val="24"/>
-        </w:rPr>
-        <w:t>, lo cual es alentador y nos motiva a seguir por el camino correcto. Sin embargo, también se han señalado dificultades</w:t>
-      </w:r>
-      <w:r>
-        <w:rPr>
-          <w:rFonts w:ascii="Times New Roman" w:hAnsi="Times New Roman" w:cs="Times New Roman"/>
-          <w:sz w:val="24"/>
-          <w:szCs w:val="24"/>
-        </w:rPr>
-        <w:t xml:space="preserve"> con la base de </w:t>
-      </w:r>
-      <w:r>
-        <w:rPr>
-          <w:rFonts w:ascii="Times New Roman" w:hAnsi="Times New Roman" w:cs="Times New Roman"/>
-          <w:sz w:val="24"/>
-          <w:szCs w:val="24"/>
-        </w:rPr>
-        <w:t>datos,</w:t>
-      </w:r>
-      <w:r>
-        <w:rPr>
-          <w:rFonts w:ascii="Times New Roman" w:hAnsi="Times New Roman" w:cs="Times New Roman"/>
-          <w:sz w:val="24"/>
-          <w:szCs w:val="24"/>
-        </w:rPr>
-        <w:t xml:space="preserve"> pero se lograron superar</w:t>
-      </w:r>
-      <w:r>
-        <w:rPr>
-          <w:rFonts w:ascii="Times New Roman" w:hAnsi="Times New Roman" w:cs="Times New Roman"/>
-          <w:sz w:val="24"/>
-          <w:szCs w:val="24"/>
-        </w:rPr>
-        <w:t xml:space="preserve">. </w:t>
-      </w:r>
-    </w:p>
-    <w:p>
-      <w:pPr>
-        <w:spacing w:line="480" w:lineRule="auto"/>
-        <w:rPr>
-          <w:rFonts w:ascii="Times New Roman" w:hAnsi="Times New Roman" w:cs="Times New Roman"/>
-          <w:sz w:val="24"/>
-          <w:szCs w:val="24"/>
-        </w:rPr>
-      </w:pPr>
-      <w:r>
-        <w:rPr>
-          <w:rFonts w:ascii="Times New Roman" w:hAnsi="Times New Roman" w:cs="Times New Roman"/>
-          <w:sz w:val="24"/>
-          <w:szCs w:val="24"/>
-        </w:rPr>
-        <w:t xml:space="preserve">La implementación de la </w:t>
-      </w:r>
-      <w:r>
-        <w:rPr>
-          <w:rFonts w:ascii="Times New Roman" w:hAnsi="Times New Roman" w:cs="Times New Roman"/>
-          <w:sz w:val="24"/>
-          <w:szCs w:val="24"/>
-        </w:rPr>
-        <w:t>interfaz web a sido</w:t>
-      </w:r>
-      <w:r>
-        <w:rPr>
-          <w:rFonts w:ascii="Times New Roman" w:hAnsi="Times New Roman" w:cs="Times New Roman"/>
-          <w:sz w:val="24"/>
-          <w:szCs w:val="24"/>
-        </w:rPr>
-        <w:t xml:space="preserve"> considerada satisfactoria en general, pero se han destacado algunas áreas que pueden ser optimizadas</w:t>
-      </w:r>
-    </w:p>
-    <w:p>
-      <w:pPr>
-        <w:spacing w:line="480" w:lineRule="auto"/>
-        <w:rPr>
-          <w:rFonts w:ascii="Times New Roman" w:hAnsi="Times New Roman" w:cs="Times New Roman"/>
-          <w:sz w:val="24"/>
-          <w:szCs w:val="24"/>
-        </w:rPr>
-      </w:pPr>
-      <w:r>
-        <w:rPr>
-          <w:rFonts w:ascii="Times New Roman" w:hAnsi="Times New Roman" w:cs="Times New Roman"/>
-          <w:sz w:val="24"/>
-          <w:szCs w:val="24"/>
-        </w:rPr>
-        <w:t xml:space="preserve">En cuanto a la especificación de la interfaz de usuario, hemos </w:t>
-      </w:r>
-      <w:r>
-        <w:rPr>
-          <w:rFonts w:ascii="Times New Roman" w:hAnsi="Times New Roman" w:cs="Times New Roman"/>
-          <w:sz w:val="24"/>
-          <w:szCs w:val="24"/>
-        </w:rPr>
-        <w:t>tratado de hacerla lo más intuitiva para el manejo de los usuarios.</w:t>
-      </w:r>
-    </w:p>
-    <w:p>
-      <w:pPr>
-        <w:spacing w:line="480" w:lineRule="auto"/>
-        <w:rPr>
-          <w:rFonts w:ascii="Times New Roman" w:hAnsi="Times New Roman" w:cs="Times New Roman"/>
-          <w:sz w:val="24"/>
-          <w:szCs w:val="24"/>
-        </w:rPr>
-      </w:pPr>
-      <w:r>
-        <w:rPr>
-          <w:rFonts w:ascii="Times New Roman" w:hAnsi="Times New Roman" w:cs="Times New Roman"/>
-          <w:sz w:val="24"/>
-          <w:szCs w:val="24"/>
-        </w:rPr>
-        <w:t>En términos generales, las entregas realizadas en este hito cumplen con las expectativas y requisitos establecidos. Sin embargo, debemos seguir trabajando en la gestión del tiempo y el cumplimiento de los plazos para asegurar un flujo de trabajo más eficiente y evitar posibles retrasos.</w:t>
-      </w:r>
-    </w:p>
-    <w:p>
-      <w:pPr>
-        <w:spacing w:line="480" w:lineRule="auto"/>
-        <w:rPr>
-          <w:rFonts w:ascii="Times New Roman" w:hAnsi="Times New Roman" w:cs="Times New Roman"/>
-          <w:sz w:val="24"/>
-          <w:szCs w:val="24"/>
-        </w:rPr>
-      </w:pPr>
-      <w:r>
-        <w:rPr>
-          <w:rFonts w:ascii="Times New Roman" w:hAnsi="Times New Roman" w:cs="Times New Roman"/>
-          <w:sz w:val="24"/>
-          <w:szCs w:val="24"/>
-        </w:rPr>
-        <w:t xml:space="preserve">Con base en los comentarios y reflexiones obtenidos en este Sprint </w:t>
-      </w:r>
-      <w:r>
-        <w:rPr>
-          <w:rFonts w:ascii="Times New Roman" w:hAnsi="Times New Roman" w:cs="Times New Roman"/>
-          <w:sz w:val="24"/>
-          <w:szCs w:val="24"/>
-        </w:rPr>
-        <w:t>Retrospective,</w:t>
-      </w:r>
-      <w:r>
-        <w:rPr>
-          <w:rFonts w:ascii="Times New Roman" w:hAnsi="Times New Roman" w:cs="Times New Roman"/>
-          <w:sz w:val="24"/>
-          <w:szCs w:val="24"/>
-        </w:rPr>
-        <w:t xml:space="preserve"> tuvimos dificultades como </w:t>
-      </w:r>
-      <w:r>
-        <w:rPr>
-          <w:rFonts w:ascii="Times New Roman" w:hAnsi="Times New Roman" w:cs="Times New Roman"/>
-          <w:sz w:val="24"/>
-          <w:szCs w:val="24"/>
-        </w:rPr>
-        <w:t>equipo, pero logramos superarlos</w:t>
-      </w:r>
-      <w:r>
-        <w:rPr>
-          <w:rFonts w:ascii="Times New Roman" w:hAnsi="Times New Roman" w:cs="Times New Roman"/>
-          <w:sz w:val="24"/>
-          <w:szCs w:val="24"/>
-        </w:rPr>
-        <w:t>.</w:t>
-      </w:r>
-      <w:r>
-        <w:rPr>
-          <w:rFonts w:ascii="Times New Roman" w:hAnsi="Times New Roman" w:cs="Times New Roman"/>
-          <w:sz w:val="24"/>
-          <w:szCs w:val="24"/>
-        </w:rPr>
-        <w:t xml:space="preserve"> Además, nos comprometemos a fortalecer nuestra comunicación y colaboración, y a gestionar de manera efectiva el tiempo y los plazos establecidos.</w:t>
+        <w:t>fortalecer nuestra comunicación y colaboración, y a gestionar de manera efectiva el tiempo y los plazos establecidos.</w:t>
       </w:r>
     </w:p>
     <w:p>
@@ -2455,7 +2524,29 @@
         <w:szCs w:val="20"/>
         <w:lang w:val="en-US"/>
       </w:rPr>
-      <w:t>QUANTUM ANTS SOFTWARE S.A.C.</w:t>
+      <w:t xml:space="preserve">QUANTUM </w:t>
+    </w:r>
+    <w:proofErr w:type="gramStart"/>
+    <w:r>
+      <w:rPr>
+        <w:rFonts w:ascii="Times New Roman" w:eastAsia="Times New Roman" w:hAnsi="Times New Roman" w:cs="Times New Roman"/>
+        <w:b/>
+        <w:sz w:val="20"/>
+        <w:szCs w:val="20"/>
+        <w:lang w:val="en-US"/>
+      </w:rPr>
+      <w:t>ANTS</w:t>
+    </w:r>
+    <w:proofErr w:type="gramEnd"/>
+    <w:r>
+      <w:rPr>
+        <w:rFonts w:ascii="Times New Roman" w:eastAsia="Times New Roman" w:hAnsi="Times New Roman" w:cs="Times New Roman"/>
+        <w:b/>
+        <w:sz w:val="20"/>
+        <w:szCs w:val="20"/>
+        <w:lang w:val="en-US"/>
+      </w:rPr>
+      <w:t xml:space="preserve"> SOFTWARE S.A.C.</w:t>
     </w:r>
     <w:r>
       <w:rPr>
@@ -2463,7 +2554,7 @@
         <w:lang w:val="es-MX" w:eastAsia="es-MX"/>
       </w:rPr>
       <w:drawing>
-        <wp:anchor distT="114300" distB="114300" distL="114300" distR="114300" simplePos="0" relativeHeight="251659264" behindDoc="1" locked="0" layoutInCell="1" hidden="0" allowOverlap="1" wp14:anchorId="3AFB36E9" wp14:editId="5276584B">
+        <wp:anchor distT="114300" distB="114300" distL="114300" distR="114300" simplePos="0" relativeHeight="251659264" behindDoc="1" locked="0" layoutInCell="1" hidden="0" allowOverlap="1" wp14:anchorId="18AA2747" wp14:editId="52B17F0C">
           <wp:simplePos x="0" y="0"/>
           <wp:positionH relativeFrom="column">
             <wp:posOffset>-104774</wp:posOffset>

</xml_diff>

<commit_message>
Agregados cambios en SGDS-RPS.03.docx
</commit_message>
<xml_diff>
--- a/Desarrollo/SGDS/Gestion/SGDS-RPS.03.docx
+++ b/Desarrollo/SGDS/Gestion/SGDS-RPS.03.docx
@@ -1,6 +1,6 @@
 
 <file path=word/document.xml><?xml version="1.0" encoding="utf-8"?>
-<w:document xmlns:wpc="http://schemas.microsoft.com/office/word/2010/wordprocessingCanvas" xmlns:cx="http://schemas.microsoft.com/office/drawing/2014/chartex" xmlns:mc="http://schemas.openxmlformats.org/markup-compatibility/2006" xmlns:o="urn:schemas-microsoft-com:office:office" xmlns:r="http://schemas.openxmlformats.org/officeDocument/2006/relationships" xmlns:m="http://schemas.openxmlformats.org/officeDocument/2006/math" xmlns:v="urn:schemas-microsoft-com:vml" xmlns:wp14="http://schemas.microsoft.com/office/word/2010/wordprocessingDrawing" xmlns:wp="http://schemas.openxmlformats.org/drawingml/2006/wordprocessingDrawing" xmlns:w10="urn:schemas-microsoft-com:office:word" xmlns:w="http://schemas.openxmlformats.org/wordprocessingml/2006/main" xmlns:w14="http://schemas.microsoft.com/office/word/2010/wordml" xmlns:w15="http://schemas.microsoft.com/office/word/2012/wordml" xmlns:w16se="http://schemas.microsoft.com/office/word/2015/wordml/symex" xmlns:wpg="http://schemas.microsoft.com/office/word/2010/wordprocessingGroup" xmlns:wpi="http://schemas.microsoft.com/office/word/2010/wordprocessingInk" xmlns:wne="http://schemas.microsoft.com/office/word/2006/wordml" xmlns:wps="http://schemas.microsoft.com/office/word/2010/wordprocessingShape" mc:Ignorable="w14 w15 w16se wp14">
+<w:document xmlns:wpc="http://schemas.microsoft.com/office/word/2010/wordprocessingCanvas" xmlns:cx="http://schemas.microsoft.com/office/drawing/2014/chartex" xmlns:cx1="http://schemas.microsoft.com/office/drawing/2015/9/8/chartex" xmlns:cx2="http://schemas.microsoft.com/office/drawing/2015/10/21/chartex" xmlns:cx3="http://schemas.microsoft.com/office/drawing/2016/5/9/chartex" xmlns:cx4="http://schemas.microsoft.com/office/drawing/2016/5/10/chartex" xmlns:cx5="http://schemas.microsoft.com/office/drawing/2016/5/11/chartex" xmlns:cx6="http://schemas.microsoft.com/office/drawing/2016/5/12/chartex" xmlns:cx7="http://schemas.microsoft.com/office/drawing/2016/5/13/chartex" xmlns:cx8="http://schemas.microsoft.com/office/drawing/2016/5/14/chartex" xmlns:mc="http://schemas.openxmlformats.org/markup-compatibility/2006" xmlns:aink="http://schemas.microsoft.com/office/drawing/2016/ink" xmlns:am3d="http://schemas.microsoft.com/office/drawing/2017/model3d" xmlns:o="urn:schemas-microsoft-com:office:office" xmlns:oel="http://schemas.microsoft.com/office/2019/extlst" xmlns:r="http://schemas.openxmlformats.org/officeDocument/2006/relationships" xmlns:m="http://schemas.openxmlformats.org/officeDocument/2006/math" xmlns:v="urn:schemas-microsoft-com:vml" xmlns:wp14="http://schemas.microsoft.com/office/word/2010/wordprocessingDrawing" xmlns:wp="http://schemas.openxmlformats.org/drawingml/2006/wordprocessingDrawing" xmlns:w10="urn:schemas-microsoft-com:office:word" xmlns:w="http://schemas.openxmlformats.org/wordprocessingml/2006/main" xmlns:w14="http://schemas.microsoft.com/office/word/2010/wordml" xmlns:w15="http://schemas.microsoft.com/office/word/2012/wordml" xmlns:w16cex="http://schemas.microsoft.com/office/word/2018/wordml/cex" xmlns:w16cid="http://schemas.microsoft.com/office/word/2016/wordml/cid" xmlns:w16="http://schemas.microsoft.com/office/word/2018/wordml" xmlns:w16sdtdh="http://schemas.microsoft.com/office/word/2020/wordml/sdtdatahash" xmlns:w16se="http://schemas.microsoft.com/office/word/2015/wordml/symex" xmlns:wpg="http://schemas.microsoft.com/office/word/2010/wordprocessingGroup" xmlns:wpi="http://schemas.microsoft.com/office/word/2010/wordprocessingInk" xmlns:wne="http://schemas.microsoft.com/office/word/2006/wordml" xmlns:wps="http://schemas.microsoft.com/office/word/2010/wordprocessingShape" mc:Ignorable="w14 w15 w16se w16cid w16 w16cex w16sdtdh wp14">
   <w:body>
     <w:p>
       <w:pPr>
@@ -828,7 +828,6 @@
           <w:sz w:val="24"/>
           <w:szCs w:val="24"/>
         </w:rPr>
-        <w:lastRenderedPageBreak/>
         <w:t>Introducción</w:t>
       </w:r>
       <w:bookmarkEnd w:id="0"/>
@@ -1226,8 +1225,6 @@
         </w:rPr>
         <w:t>Sí hubieron problemas en la implementación ya que eran tecnologías que en mi caso nunca había visto, pero con los días que el cuestionario me dio para realizar la implementación pude encontrar información y aprender a realizar la validación de beneficios de manera óptima.</w:t>
       </w:r>
-      <w:bookmarkStart w:id="3" w:name="_GoBack"/>
-      <w:bookmarkEnd w:id="3"/>
       <w:r>
         <w:rPr>
           <w:rFonts w:ascii="Times New Roman" w:hAnsi="Times New Roman" w:cs="Times New Roman"/>
@@ -1257,7 +1254,6 @@
           <w:sz w:val="24"/>
           <w:szCs w:val="24"/>
         </w:rPr>
-        <w:lastRenderedPageBreak/>
         <w:t>¿Identificaste algún desafío o dificultad en</w:t>
       </w:r>
       <w:r>
@@ -1590,7 +1586,6 @@
           <w:sz w:val="24"/>
           <w:szCs w:val="24"/>
         </w:rPr>
-        <w:lastRenderedPageBreak/>
         <w:t xml:space="preserve">En relación con la implementación </w:t>
       </w:r>
       <w:r>
@@ -2064,6 +2059,50 @@
           <w:szCs w:val="24"/>
         </w:rPr>
       </w:pPr>
+      <w:r>
+        <w:rPr>
+          <w:rFonts w:ascii="Times New Roman" w:hAnsi="Times New Roman" w:cs="Times New Roman"/>
+          <w:sz w:val="24"/>
+          <w:szCs w:val="24"/>
+        </w:rPr>
+        <w:t xml:space="preserve">Respuesta: La calidad de los hitos considero que fue en tanto exitosa ya que se cumplieron con el tiempo necesario según el cronograma, pero también surgieron pequeños problemas referido al tercer sprint. Considero que </w:t>
+      </w:r>
+      <w:proofErr w:type="spellStart"/>
+      <w:r>
+        <w:rPr>
+          <w:rFonts w:ascii="Times New Roman" w:hAnsi="Times New Roman" w:cs="Times New Roman"/>
+          <w:sz w:val="24"/>
+          <w:szCs w:val="24"/>
+        </w:rPr>
+        <w:t>si</w:t>
+      </w:r>
+      <w:proofErr w:type="spellEnd"/>
+      <w:r>
+        <w:rPr>
+          <w:rFonts w:ascii="Times New Roman" w:hAnsi="Times New Roman" w:cs="Times New Roman"/>
+          <w:sz w:val="24"/>
+          <w:szCs w:val="24"/>
+        </w:rPr>
+        <w:t xml:space="preserve"> </w:t>
+      </w:r>
+      <w:proofErr w:type="spellStart"/>
+      <w:r>
+        <w:rPr>
+          <w:rFonts w:ascii="Times New Roman" w:hAnsi="Times New Roman" w:cs="Times New Roman"/>
+          <w:sz w:val="24"/>
+          <w:szCs w:val="24"/>
+        </w:rPr>
+        <w:t>sé</w:t>
+      </w:r>
+      <w:proofErr w:type="spellEnd"/>
+      <w:r>
+        <w:rPr>
+          <w:rFonts w:ascii="Times New Roman" w:hAnsi="Times New Roman" w:cs="Times New Roman"/>
+          <w:sz w:val="24"/>
+          <w:szCs w:val="24"/>
+        </w:rPr>
+        <w:t xml:space="preserve"> cumplieron con las con las expectativas y requisitos establecidos ya que las actividades del tercer hito se cumplieron en un orden de tiempo adecuado.</w:t>
+      </w:r>
     </w:p>
     <w:p>
       <w:pPr>
@@ -2078,7 +2117,7 @@
           <w:szCs w:val="24"/>
         </w:rPr>
       </w:pPr>
-      <w:bookmarkStart w:id="4" w:name="_Toc136338113"/>
+      <w:bookmarkStart w:id="3" w:name="_Toc136338113"/>
       <w:r>
         <w:rPr>
           <w:rFonts w:ascii="Times New Roman" w:hAnsi="Times New Roman" w:cs="Times New Roman"/>
@@ -2090,7 +2129,7 @@
         </w:rPr>
         <w:t>Conclusión</w:t>
       </w:r>
-      <w:bookmarkEnd w:id="4"/>
+      <w:bookmarkEnd w:id="3"/>
     </w:p>
     <w:p>
       <w:pPr>
@@ -2351,7 +2390,6 @@
           <w:sz w:val="24"/>
           <w:szCs w:val="24"/>
         </w:rPr>
-        <w:lastRenderedPageBreak/>
         <w:t xml:space="preserve">Con base en los comentarios y reflexiones obtenidos en este Sprint </w:t>
       </w:r>
       <w:r>
@@ -2426,7 +2464,7 @@
 </file>
 
 <file path=word/endnotes.xml><?xml version="1.0" encoding="utf-8"?>
-<w:endnotes xmlns:wpc="http://schemas.microsoft.com/office/word/2010/wordprocessingCanvas" xmlns:cx="http://schemas.microsoft.com/office/drawing/2014/chartex" xmlns:mc="http://schemas.openxmlformats.org/markup-compatibility/2006" xmlns:o="urn:schemas-microsoft-com:office:office" xmlns:r="http://schemas.openxmlformats.org/officeDocument/2006/relationships" xmlns:m="http://schemas.openxmlformats.org/officeDocument/2006/math" xmlns:v="urn:schemas-microsoft-com:vml" xmlns:wp14="http://schemas.microsoft.com/office/word/2010/wordprocessingDrawing" xmlns:wp="http://schemas.openxmlformats.org/drawingml/2006/wordprocessingDrawing" xmlns:w10="urn:schemas-microsoft-com:office:word" xmlns:w="http://schemas.openxmlformats.org/wordprocessingml/2006/main" xmlns:w14="http://schemas.microsoft.com/office/word/2010/wordml" xmlns:w15="http://schemas.microsoft.com/office/word/2012/wordml" xmlns:w16se="http://schemas.microsoft.com/office/word/2015/wordml/symex" xmlns:wpg="http://schemas.microsoft.com/office/word/2010/wordprocessingGroup" xmlns:wpi="http://schemas.microsoft.com/office/word/2010/wordprocessingInk" xmlns:wne="http://schemas.microsoft.com/office/word/2006/wordml" xmlns:wps="http://schemas.microsoft.com/office/word/2010/wordprocessingShape" mc:Ignorable="w14 w15 w16se wp14">
+<w:endnotes xmlns:wpc="http://schemas.microsoft.com/office/word/2010/wordprocessingCanvas" xmlns:cx="http://schemas.microsoft.com/office/drawing/2014/chartex" xmlns:cx1="http://schemas.microsoft.com/office/drawing/2015/9/8/chartex" xmlns:cx2="http://schemas.microsoft.com/office/drawing/2015/10/21/chartex" xmlns:cx3="http://schemas.microsoft.com/office/drawing/2016/5/9/chartex" xmlns:cx4="http://schemas.microsoft.com/office/drawing/2016/5/10/chartex" xmlns:cx5="http://schemas.microsoft.com/office/drawing/2016/5/11/chartex" xmlns:cx6="http://schemas.microsoft.com/office/drawing/2016/5/12/chartex" xmlns:cx7="http://schemas.microsoft.com/office/drawing/2016/5/13/chartex" xmlns:cx8="http://schemas.microsoft.com/office/drawing/2016/5/14/chartex" xmlns:mc="http://schemas.openxmlformats.org/markup-compatibility/2006" xmlns:aink="http://schemas.microsoft.com/office/drawing/2016/ink" xmlns:am3d="http://schemas.microsoft.com/office/drawing/2017/model3d" xmlns:o="urn:schemas-microsoft-com:office:office" xmlns:oel="http://schemas.microsoft.com/office/2019/extlst" xmlns:r="http://schemas.openxmlformats.org/officeDocument/2006/relationships" xmlns:m="http://schemas.openxmlformats.org/officeDocument/2006/math" xmlns:v="urn:schemas-microsoft-com:vml" xmlns:wp14="http://schemas.microsoft.com/office/word/2010/wordprocessingDrawing" xmlns:wp="http://schemas.openxmlformats.org/drawingml/2006/wordprocessingDrawing" xmlns:w10="urn:schemas-microsoft-com:office:word" xmlns:w="http://schemas.openxmlformats.org/wordprocessingml/2006/main" xmlns:w14="http://schemas.microsoft.com/office/word/2010/wordml" xmlns:w15="http://schemas.microsoft.com/office/word/2012/wordml" xmlns:w16cex="http://schemas.microsoft.com/office/word/2018/wordml/cex" xmlns:w16cid="http://schemas.microsoft.com/office/word/2016/wordml/cid" xmlns:w16="http://schemas.microsoft.com/office/word/2018/wordml" xmlns:w16sdtdh="http://schemas.microsoft.com/office/word/2020/wordml/sdtdatahash" xmlns:w16se="http://schemas.microsoft.com/office/word/2015/wordml/symex" xmlns:wpg="http://schemas.microsoft.com/office/word/2010/wordprocessingGroup" xmlns:wpi="http://schemas.microsoft.com/office/word/2010/wordprocessingInk" xmlns:wne="http://schemas.microsoft.com/office/word/2006/wordml" xmlns:wps="http://schemas.microsoft.com/office/word/2010/wordprocessingShape" mc:Ignorable="w14 w15 w16se w16cid w16 w16cex w16sdtdh wp14">
   <w:endnote w:type="separator" w:id="-1">
     <w:p>
       <w:pPr>
@@ -2451,7 +2489,7 @@
 </file>
 
 <file path=word/footnotes.xml><?xml version="1.0" encoding="utf-8"?>
-<w:footnotes xmlns:wpc="http://schemas.microsoft.com/office/word/2010/wordprocessingCanvas" xmlns:cx="http://schemas.microsoft.com/office/drawing/2014/chartex" xmlns:mc="http://schemas.openxmlformats.org/markup-compatibility/2006" xmlns:o="urn:schemas-microsoft-com:office:office" xmlns:r="http://schemas.openxmlformats.org/officeDocument/2006/relationships" xmlns:m="http://schemas.openxmlformats.org/officeDocument/2006/math" xmlns:v="urn:schemas-microsoft-com:vml" xmlns:wp14="http://schemas.microsoft.com/office/word/2010/wordprocessingDrawing" xmlns:wp="http://schemas.openxmlformats.org/drawingml/2006/wordprocessingDrawing" xmlns:w10="urn:schemas-microsoft-com:office:word" xmlns:w="http://schemas.openxmlformats.org/wordprocessingml/2006/main" xmlns:w14="http://schemas.microsoft.com/office/word/2010/wordml" xmlns:w15="http://schemas.microsoft.com/office/word/2012/wordml" xmlns:w16se="http://schemas.microsoft.com/office/word/2015/wordml/symex" xmlns:wpg="http://schemas.microsoft.com/office/word/2010/wordprocessingGroup" xmlns:wpi="http://schemas.microsoft.com/office/word/2010/wordprocessingInk" xmlns:wne="http://schemas.microsoft.com/office/word/2006/wordml" xmlns:wps="http://schemas.microsoft.com/office/word/2010/wordprocessingShape" mc:Ignorable="w14 w15 w16se wp14">
+<w:footnotes xmlns:wpc="http://schemas.microsoft.com/office/word/2010/wordprocessingCanvas" xmlns:cx="http://schemas.microsoft.com/office/drawing/2014/chartex" xmlns:cx1="http://schemas.microsoft.com/office/drawing/2015/9/8/chartex" xmlns:cx2="http://schemas.microsoft.com/office/drawing/2015/10/21/chartex" xmlns:cx3="http://schemas.microsoft.com/office/drawing/2016/5/9/chartex" xmlns:cx4="http://schemas.microsoft.com/office/drawing/2016/5/10/chartex" xmlns:cx5="http://schemas.microsoft.com/office/drawing/2016/5/11/chartex" xmlns:cx6="http://schemas.microsoft.com/office/drawing/2016/5/12/chartex" xmlns:cx7="http://schemas.microsoft.com/office/drawing/2016/5/13/chartex" xmlns:cx8="http://schemas.microsoft.com/office/drawing/2016/5/14/chartex" xmlns:mc="http://schemas.openxmlformats.org/markup-compatibility/2006" xmlns:aink="http://schemas.microsoft.com/office/drawing/2016/ink" xmlns:am3d="http://schemas.microsoft.com/office/drawing/2017/model3d" xmlns:o="urn:schemas-microsoft-com:office:office" xmlns:oel="http://schemas.microsoft.com/office/2019/extlst" xmlns:r="http://schemas.openxmlformats.org/officeDocument/2006/relationships" xmlns:m="http://schemas.openxmlformats.org/officeDocument/2006/math" xmlns:v="urn:schemas-microsoft-com:vml" xmlns:wp14="http://schemas.microsoft.com/office/word/2010/wordprocessingDrawing" xmlns:wp="http://schemas.openxmlformats.org/drawingml/2006/wordprocessingDrawing" xmlns:w10="urn:schemas-microsoft-com:office:word" xmlns:w="http://schemas.openxmlformats.org/wordprocessingml/2006/main" xmlns:w14="http://schemas.microsoft.com/office/word/2010/wordml" xmlns:w15="http://schemas.microsoft.com/office/word/2012/wordml" xmlns:w16cex="http://schemas.microsoft.com/office/word/2018/wordml/cex" xmlns:w16cid="http://schemas.microsoft.com/office/word/2016/wordml/cid" xmlns:w16="http://schemas.microsoft.com/office/word/2018/wordml" xmlns:w16sdtdh="http://schemas.microsoft.com/office/word/2020/wordml/sdtdatahash" xmlns:w16se="http://schemas.microsoft.com/office/word/2015/wordml/symex" xmlns:wpg="http://schemas.microsoft.com/office/word/2010/wordprocessingGroup" xmlns:wpi="http://schemas.microsoft.com/office/word/2010/wordprocessingInk" xmlns:wne="http://schemas.microsoft.com/office/word/2006/wordml" xmlns:wps="http://schemas.microsoft.com/office/word/2010/wordprocessingShape" mc:Ignorable="w14 w15 w16se w16cid w16 w16cex w16sdtdh wp14">
   <w:footnote w:type="separator" w:id="-1">
     <w:p>
       <w:pPr>
@@ -2476,7 +2514,7 @@
 </file>
 
 <file path=word/header1.xml><?xml version="1.0" encoding="utf-8"?>
-<w:hdr xmlns:wpc="http://schemas.microsoft.com/office/word/2010/wordprocessingCanvas" xmlns:cx="http://schemas.microsoft.com/office/drawing/2014/chartex" xmlns:mc="http://schemas.openxmlformats.org/markup-compatibility/2006" xmlns:o="urn:schemas-microsoft-com:office:office" xmlns:r="http://schemas.openxmlformats.org/officeDocument/2006/relationships" xmlns:m="http://schemas.openxmlformats.org/officeDocument/2006/math" xmlns:v="urn:schemas-microsoft-com:vml" xmlns:wp14="http://schemas.microsoft.com/office/word/2010/wordprocessingDrawing" xmlns:wp="http://schemas.openxmlformats.org/drawingml/2006/wordprocessingDrawing" xmlns:w10="urn:schemas-microsoft-com:office:word" xmlns:w="http://schemas.openxmlformats.org/wordprocessingml/2006/main" xmlns:w14="http://schemas.microsoft.com/office/word/2010/wordml" xmlns:w15="http://schemas.microsoft.com/office/word/2012/wordml" xmlns:w16se="http://schemas.microsoft.com/office/word/2015/wordml/symex" xmlns:wpg="http://schemas.microsoft.com/office/word/2010/wordprocessingGroup" xmlns:wpi="http://schemas.microsoft.com/office/word/2010/wordprocessingInk" xmlns:wne="http://schemas.microsoft.com/office/word/2006/wordml" xmlns:wps="http://schemas.microsoft.com/office/word/2010/wordprocessingShape" mc:Ignorable="w14 w15 w16se wp14">
+<w:hdr xmlns:wpc="http://schemas.microsoft.com/office/word/2010/wordprocessingCanvas" xmlns:cx="http://schemas.microsoft.com/office/drawing/2014/chartex" xmlns:cx1="http://schemas.microsoft.com/office/drawing/2015/9/8/chartex" xmlns:cx2="http://schemas.microsoft.com/office/drawing/2015/10/21/chartex" xmlns:cx3="http://schemas.microsoft.com/office/drawing/2016/5/9/chartex" xmlns:cx4="http://schemas.microsoft.com/office/drawing/2016/5/10/chartex" xmlns:cx5="http://schemas.microsoft.com/office/drawing/2016/5/11/chartex" xmlns:cx6="http://schemas.microsoft.com/office/drawing/2016/5/12/chartex" xmlns:cx7="http://schemas.microsoft.com/office/drawing/2016/5/13/chartex" xmlns:cx8="http://schemas.microsoft.com/office/drawing/2016/5/14/chartex" xmlns:mc="http://schemas.openxmlformats.org/markup-compatibility/2006" xmlns:aink="http://schemas.microsoft.com/office/drawing/2016/ink" xmlns:am3d="http://schemas.microsoft.com/office/drawing/2017/model3d" xmlns:o="urn:schemas-microsoft-com:office:office" xmlns:oel="http://schemas.microsoft.com/office/2019/extlst" xmlns:r="http://schemas.openxmlformats.org/officeDocument/2006/relationships" xmlns:m="http://schemas.openxmlformats.org/officeDocument/2006/math" xmlns:v="urn:schemas-microsoft-com:vml" xmlns:wp14="http://schemas.microsoft.com/office/word/2010/wordprocessingDrawing" xmlns:wp="http://schemas.openxmlformats.org/drawingml/2006/wordprocessingDrawing" xmlns:w10="urn:schemas-microsoft-com:office:word" xmlns:w="http://schemas.openxmlformats.org/wordprocessingml/2006/main" xmlns:w14="http://schemas.microsoft.com/office/word/2010/wordml" xmlns:w15="http://schemas.microsoft.com/office/word/2012/wordml" xmlns:w16cex="http://schemas.microsoft.com/office/word/2018/wordml/cex" xmlns:w16cid="http://schemas.microsoft.com/office/word/2016/wordml/cid" xmlns:w16="http://schemas.microsoft.com/office/word/2018/wordml" xmlns:w16sdtdh="http://schemas.microsoft.com/office/word/2020/wordml/sdtdatahash" xmlns:w16se="http://schemas.microsoft.com/office/word/2015/wordml/symex" xmlns:wpg="http://schemas.microsoft.com/office/word/2010/wordprocessingGroup" xmlns:wpi="http://schemas.microsoft.com/office/word/2010/wordprocessingInk" xmlns:wne="http://schemas.microsoft.com/office/word/2006/wordml" xmlns:wps="http://schemas.microsoft.com/office/word/2010/wordprocessingShape" mc:Ignorable="w14 w15 w16se w16cid w16 w16cex w16sdtdh wp14">
   <w:p>
     <w:pPr>
       <w:tabs>
@@ -2565,7 +2603,7 @@
 </file>
 
 <file path=word/numbering.xml><?xml version="1.0" encoding="utf-8"?>
-<w:numbering xmlns:wpc="http://schemas.microsoft.com/office/word/2010/wordprocessingCanvas" xmlns:cx="http://schemas.microsoft.com/office/drawing/2014/chartex" xmlns:mc="http://schemas.openxmlformats.org/markup-compatibility/2006" xmlns:o="urn:schemas-microsoft-com:office:office" xmlns:r="http://schemas.openxmlformats.org/officeDocument/2006/relationships" xmlns:m="http://schemas.openxmlformats.org/officeDocument/2006/math" xmlns:v="urn:schemas-microsoft-com:vml" xmlns:wp14="http://schemas.microsoft.com/office/word/2010/wordprocessingDrawing" xmlns:wp="http://schemas.openxmlformats.org/drawingml/2006/wordprocessingDrawing" xmlns:w10="urn:schemas-microsoft-com:office:word" xmlns:w="http://schemas.openxmlformats.org/wordprocessingml/2006/main" xmlns:w14="http://schemas.microsoft.com/office/word/2010/wordml" xmlns:w15="http://schemas.microsoft.com/office/word/2012/wordml" xmlns:w16se="http://schemas.microsoft.com/office/word/2015/wordml/symex" xmlns:wpg="http://schemas.microsoft.com/office/word/2010/wordprocessingGroup" xmlns:wpi="http://schemas.microsoft.com/office/word/2010/wordprocessingInk" xmlns:wne="http://schemas.microsoft.com/office/word/2006/wordml" xmlns:wps="http://schemas.microsoft.com/office/word/2010/wordprocessingShape" mc:Ignorable="w14 w15 w16se wp14">
+<w:numbering xmlns:wpc="http://schemas.microsoft.com/office/word/2010/wordprocessingCanvas" xmlns:cx="http://schemas.microsoft.com/office/drawing/2014/chartex" xmlns:cx1="http://schemas.microsoft.com/office/drawing/2015/9/8/chartex" xmlns:cx2="http://schemas.microsoft.com/office/drawing/2015/10/21/chartex" xmlns:cx3="http://schemas.microsoft.com/office/drawing/2016/5/9/chartex" xmlns:cx4="http://schemas.microsoft.com/office/drawing/2016/5/10/chartex" xmlns:cx5="http://schemas.microsoft.com/office/drawing/2016/5/11/chartex" xmlns:cx6="http://schemas.microsoft.com/office/drawing/2016/5/12/chartex" xmlns:cx7="http://schemas.microsoft.com/office/drawing/2016/5/13/chartex" xmlns:cx8="http://schemas.microsoft.com/office/drawing/2016/5/14/chartex" xmlns:mc="http://schemas.openxmlformats.org/markup-compatibility/2006" xmlns:aink="http://schemas.microsoft.com/office/drawing/2016/ink" xmlns:am3d="http://schemas.microsoft.com/office/drawing/2017/model3d" xmlns:o="urn:schemas-microsoft-com:office:office" xmlns:oel="http://schemas.microsoft.com/office/2019/extlst" xmlns:r="http://schemas.openxmlformats.org/officeDocument/2006/relationships" xmlns:m="http://schemas.openxmlformats.org/officeDocument/2006/math" xmlns:v="urn:schemas-microsoft-com:vml" xmlns:wp14="http://schemas.microsoft.com/office/word/2010/wordprocessingDrawing" xmlns:wp="http://schemas.openxmlformats.org/drawingml/2006/wordprocessingDrawing" xmlns:w10="urn:schemas-microsoft-com:office:word" xmlns:w="http://schemas.openxmlformats.org/wordprocessingml/2006/main" xmlns:w14="http://schemas.microsoft.com/office/word/2010/wordml" xmlns:w15="http://schemas.microsoft.com/office/word/2012/wordml" xmlns:w16cex="http://schemas.microsoft.com/office/word/2018/wordml/cex" xmlns:w16cid="http://schemas.microsoft.com/office/word/2016/wordml/cid" xmlns:w16="http://schemas.microsoft.com/office/word/2018/wordml" xmlns:w16sdtdh="http://schemas.microsoft.com/office/word/2020/wordml/sdtdatahash" xmlns:w16se="http://schemas.microsoft.com/office/word/2015/wordml/symex" xmlns:wpg="http://schemas.microsoft.com/office/word/2010/wordprocessingGroup" xmlns:wpi="http://schemas.microsoft.com/office/word/2010/wordprocessingInk" xmlns:wne="http://schemas.microsoft.com/office/word/2006/wordml" xmlns:wps="http://schemas.microsoft.com/office/word/2010/wordprocessingShape" mc:Ignorable="w14 w15 w16se w16cid w16 w16cex w16sdtdh wp14">
   <w:abstractNum w:abstractNumId="0" w15:restartNumberingAfterBreak="0">
     <w:nsid w:val="1ED75739"/>
     <w:multiLevelType w:val="hybridMultilevel"/>
@@ -3028,26 +3066,26 @@
       </w:rPr>
     </w:lvl>
   </w:abstractNum>
-  <w:num w:numId="1">
+  <w:num w:numId="1" w16cid:durableId="221723639">
     <w:abstractNumId w:val="4"/>
   </w:num>
-  <w:num w:numId="2">
+  <w:num w:numId="2" w16cid:durableId="1003046402">
     <w:abstractNumId w:val="0"/>
   </w:num>
-  <w:num w:numId="3">
+  <w:num w:numId="3" w16cid:durableId="1080827314">
     <w:abstractNumId w:val="3"/>
   </w:num>
-  <w:num w:numId="4">
+  <w:num w:numId="4" w16cid:durableId="1953515233">
     <w:abstractNumId w:val="2"/>
   </w:num>
-  <w:num w:numId="5">
+  <w:num w:numId="5" w16cid:durableId="243152207">
     <w:abstractNumId w:val="1"/>
   </w:num>
 </w:numbering>
 </file>
 
 <file path=word/styles.xml><?xml version="1.0" encoding="utf-8"?>
-<w:styles xmlns:mc="http://schemas.openxmlformats.org/markup-compatibility/2006" xmlns:r="http://schemas.openxmlformats.org/officeDocument/2006/relationships" xmlns:w="http://schemas.openxmlformats.org/wordprocessingml/2006/main" xmlns:w14="http://schemas.microsoft.com/office/word/2010/wordml" xmlns:w15="http://schemas.microsoft.com/office/word/2012/wordml" xmlns:w16se="http://schemas.microsoft.com/office/word/2015/wordml/symex" mc:Ignorable="w14 w15 w16se">
+<w:styles xmlns:mc="http://schemas.openxmlformats.org/markup-compatibility/2006" xmlns:r="http://schemas.openxmlformats.org/officeDocument/2006/relationships" xmlns:w="http://schemas.openxmlformats.org/wordprocessingml/2006/main" xmlns:w14="http://schemas.microsoft.com/office/word/2010/wordml" xmlns:w15="http://schemas.microsoft.com/office/word/2012/wordml" xmlns:w16cex="http://schemas.microsoft.com/office/word/2018/wordml/cex" xmlns:w16cid="http://schemas.microsoft.com/office/word/2016/wordml/cid" xmlns:w16="http://schemas.microsoft.com/office/word/2018/wordml" xmlns:w16sdtdh="http://schemas.microsoft.com/office/word/2020/wordml/sdtdatahash" xmlns:w16se="http://schemas.microsoft.com/office/word/2015/wordml/symex" mc:Ignorable="w14 w15 w16se w16cid w16 w16cex w16sdtdh">
   <w:docDefaults>
     <w:rPrDefault>
       <w:rPr>
@@ -3063,7 +3101,7 @@
       </w:pPr>
     </w:pPrDefault>
   </w:docDefaults>
-  <w:latentStyles w:defLockedState="0" w:defUIPriority="99" w:defSemiHidden="0" w:defUnhideWhenUsed="0" w:defQFormat="0" w:count="371">
+  <w:latentStyles w:defLockedState="0" w:defUIPriority="99" w:defSemiHidden="0" w:defUnhideWhenUsed="0" w:defQFormat="0" w:count="376">
     <w:lsdException w:name="Normal" w:uiPriority="0" w:qFormat="1"/>
     <w:lsdException w:name="heading 1" w:uiPriority="9" w:qFormat="1"/>
     <w:lsdException w:name="heading 2" w:semiHidden="1" w:uiPriority="9" w:unhideWhenUsed="1" w:qFormat="1"/>
@@ -3435,6 +3473,11 @@
     <w:lsdException w:name="List Table 5 Dark Accent 6" w:uiPriority="50"/>
     <w:lsdException w:name="List Table 6 Colorful Accent 6" w:uiPriority="51"/>
     <w:lsdException w:name="List Table 7 Colorful Accent 6" w:uiPriority="52"/>
+    <w:lsdException w:name="Mention" w:semiHidden="1" w:unhideWhenUsed="1"/>
+    <w:lsdException w:name="Smart Hyperlink" w:semiHidden="1" w:unhideWhenUsed="1"/>
+    <w:lsdException w:name="Hashtag" w:semiHidden="1" w:unhideWhenUsed="1"/>
+    <w:lsdException w:name="Unresolved Mention" w:semiHidden="1" w:unhideWhenUsed="1"/>
+    <w:lsdException w:name="Smart Link" w:semiHidden="1" w:unhideWhenUsed="1"/>
   </w:latentStyles>
   <w:style w:type="paragraph" w:default="1" w:styleId="Normal">
     <w:name w:val="Normal"/>

</xml_diff>

<commit_message>
Actualizando RPS.03 con las respuestas para accesibilidad e inegracion
</commit_message>
<xml_diff>
--- a/Desarrollo/SGDS/Gestion/SGDS-RPS.03.docx
+++ b/Desarrollo/SGDS/Gestion/SGDS-RPS.03.docx
@@ -828,6 +828,7 @@
           <w:sz w:val="24"/>
           <w:szCs w:val="24"/>
         </w:rPr>
+        <w:lastRenderedPageBreak/>
         <w:t>Introducción</w:t>
       </w:r>
       <w:bookmarkEnd w:id="0"/>
@@ -864,25 +865,7 @@
           <w:sz w:val="24"/>
           <w:szCs w:val="24"/>
         </w:rPr>
-        <w:t xml:space="preserve">hito del proyecto SGDS (Sistema de Gestión de Donaciones de Sangre) desarrollado por Quantum </w:t>
-      </w:r>
-      <w:proofErr w:type="spellStart"/>
-      <w:r>
-        <w:rPr>
-          <w:rFonts w:ascii="Times New Roman" w:hAnsi="Times New Roman" w:cs="Times New Roman"/>
-          <w:sz w:val="24"/>
-          <w:szCs w:val="24"/>
-        </w:rPr>
-        <w:t>Ants</w:t>
-      </w:r>
-      <w:proofErr w:type="spellEnd"/>
-      <w:r>
-        <w:rPr>
-          <w:rFonts w:ascii="Times New Roman" w:hAnsi="Times New Roman" w:cs="Times New Roman"/>
-          <w:sz w:val="24"/>
-          <w:szCs w:val="24"/>
-        </w:rPr>
-        <w:t xml:space="preserve"> Software. En este hito, se han trabajado diversas actividades relacionadas con</w:t>
+        <w:t>hito del proyecto SGDS (Sistema de Gestión de Donaciones de Sangre) desarrollado por Quantum Ants Software. En este hito, se han trabajado diversas actividades relacionadas con</w:t>
       </w:r>
       <w:r>
         <w:rPr>
@@ -1140,23 +1123,13 @@
         </w:rPr>
         <w:t>¿</w:t>
       </w:r>
-      <w:proofErr w:type="gramStart"/>
-      <w:r>
-        <w:rPr>
-          <w:rFonts w:ascii="Times New Roman" w:hAnsi="Times New Roman" w:cs="Times New Roman"/>
-          <w:sz w:val="24"/>
-          <w:szCs w:val="24"/>
-        </w:rPr>
-        <w:t>Hubieron</w:t>
-      </w:r>
-      <w:proofErr w:type="gramEnd"/>
-      <w:r>
-        <w:rPr>
-          <w:rFonts w:ascii="Times New Roman" w:hAnsi="Times New Roman" w:cs="Times New Roman"/>
-          <w:sz w:val="24"/>
-          <w:szCs w:val="24"/>
-        </w:rPr>
-        <w:t xml:space="preserve"> problemas con la</w:t>
+      <w:r>
+        <w:rPr>
+          <w:rFonts w:ascii="Times New Roman" w:hAnsi="Times New Roman" w:cs="Times New Roman"/>
+          <w:sz w:val="24"/>
+          <w:szCs w:val="24"/>
+        </w:rPr>
+        <w:t>Hubieron problemas con la</w:t>
       </w:r>
       <w:r>
         <w:rPr>
@@ -1254,6 +1227,7 @@
           <w:sz w:val="24"/>
           <w:szCs w:val="24"/>
         </w:rPr>
+        <w:lastRenderedPageBreak/>
         <w:t>¿Identificaste algún desafío o dificultad en</w:t>
       </w:r>
       <w:r>
@@ -1545,25 +1519,7 @@
           <w:sz w:val="24"/>
           <w:szCs w:val="24"/>
         </w:rPr>
-        <w:t xml:space="preserve">La implementación y actualización de la base de datos ha sido evaluada de manera positiva en general. Sin embargo, durante el proceso de implementación en Python utilizando Visual Studio </w:t>
-      </w:r>
-      <w:proofErr w:type="spellStart"/>
-      <w:r>
-        <w:rPr>
-          <w:rFonts w:ascii="Times New Roman" w:hAnsi="Times New Roman" w:cs="Times New Roman"/>
-          <w:sz w:val="24"/>
-          <w:szCs w:val="24"/>
-        </w:rPr>
-        <w:t>Code</w:t>
-      </w:r>
-      <w:proofErr w:type="spellEnd"/>
-      <w:r>
-        <w:rPr>
-          <w:rFonts w:ascii="Times New Roman" w:hAnsi="Times New Roman" w:cs="Times New Roman"/>
-          <w:sz w:val="24"/>
-          <w:szCs w:val="24"/>
-        </w:rPr>
-        <w:t>, se encontraron inconvenientes al localizar la ubicación de la base de datos dentro de las carpetas. No obstante, una vez superado ese problema inicial, la base de datos ha funcionado correctamente. En cuanto a puntos específicos a abordar, sería recomendable revisar y mejorar la gestión de la ubicación de la base de datos dentro del proyecto para evitar futuros problemas de localización. Esto puede incluir el uso de rutas relativas o absolutas en el código para garantizar un acceso correcto a la base de datos en cualquier entorno o configuración. Además, se podría considerar la implementación de mecanismos de respaldo y versionado de la base de datos para asegurar la integridad y disponibilidad de los datos en caso de incidentes o actualizaciones.</w:t>
+        <w:t>La implementación y actualización de la base de datos ha sido evaluada de manera positiva en general. Sin embargo, durante el proceso de implementación en Python utilizando Visual Studio Code, se encontraron inconvenientes al localizar la ubicación de la base de datos dentro de las carpetas. No obstante, una vez superado ese problema inicial, la base de datos ha funcionado correctamente. En cuanto a puntos específicos a abordar, sería recomendable revisar y mejorar la gestión de la ubicación de la base de datos dentro del proyecto para evitar futuros problemas de localización. Esto puede incluir el uso de rutas relativas o absolutas en el código para garantizar un acceso correcto a la base de datos en cualquier entorno o configuración. Además, se podría considerar la implementación de mecanismos de respaldo y versionado de la base de datos para asegurar la integridad y disponibilidad de los datos en caso de incidentes o actualizaciones.</w:t>
       </w:r>
     </w:p>
     <w:p>
@@ -1586,6 +1542,7 @@
           <w:sz w:val="24"/>
           <w:szCs w:val="24"/>
         </w:rPr>
+        <w:lastRenderedPageBreak/>
         <w:t xml:space="preserve">En relación con la implementación </w:t>
       </w:r>
       <w:r>
@@ -1860,88 +1817,36 @@
     <w:p>
       <w:pPr>
         <w:pStyle w:val="Prrafodelista"/>
-        <w:numPr>
-          <w:ilvl w:val="0"/>
-          <w:numId w:val="3"/>
-        </w:numPr>
-        <w:spacing w:line="480" w:lineRule="auto"/>
-        <w:rPr>
-          <w:rFonts w:ascii="Times New Roman" w:hAnsi="Times New Roman" w:cs="Times New Roman"/>
-          <w:sz w:val="24"/>
-          <w:szCs w:val="24"/>
-        </w:rPr>
-      </w:pPr>
-      <w:r>
-        <w:rPr>
-          <w:rFonts w:ascii="Times New Roman" w:hAnsi="Times New Roman" w:cs="Times New Roman"/>
-          <w:sz w:val="24"/>
-          <w:szCs w:val="24"/>
-        </w:rPr>
-        <w:t>¿Qué difi</w:t>
-      </w:r>
-      <w:r>
-        <w:rPr>
-          <w:rFonts w:ascii="Times New Roman" w:hAnsi="Times New Roman" w:cs="Times New Roman"/>
-          <w:sz w:val="24"/>
-          <w:szCs w:val="24"/>
-        </w:rPr>
-        <w:t>cultades encontraste durante la</w:t>
-      </w:r>
-      <w:r>
-        <w:rPr>
-          <w:rFonts w:ascii="Times New Roman" w:hAnsi="Times New Roman" w:cs="Times New Roman"/>
-          <w:sz w:val="24"/>
-          <w:szCs w:val="24"/>
-        </w:rPr>
-        <w:t xml:space="preserve"> integración de</w:t>
-      </w:r>
-      <w:r>
-        <w:rPr>
-          <w:rFonts w:ascii="Times New Roman" w:hAnsi="Times New Roman" w:cs="Times New Roman"/>
-          <w:sz w:val="24"/>
-          <w:szCs w:val="24"/>
-        </w:rPr>
-        <w:t xml:space="preserve"> los</w:t>
-      </w:r>
-      <w:r>
-        <w:rPr>
-          <w:rFonts w:ascii="Times New Roman" w:hAnsi="Times New Roman" w:cs="Times New Roman"/>
-          <w:sz w:val="24"/>
-          <w:szCs w:val="24"/>
-        </w:rPr>
-        <w:t xml:space="preserve"> sistemas existentes</w:t>
-      </w:r>
-      <w:r>
-        <w:rPr>
-          <w:rFonts w:ascii="Times New Roman" w:hAnsi="Times New Roman" w:cs="Times New Roman"/>
-          <w:sz w:val="24"/>
-          <w:szCs w:val="24"/>
-        </w:rPr>
-        <w:t xml:space="preserve">? </w:t>
-      </w:r>
-      <w:r>
-        <w:rPr>
-          <w:rFonts w:ascii="Times New Roman" w:hAnsi="Times New Roman" w:cs="Times New Roman"/>
-          <w:sz w:val="24"/>
-          <w:szCs w:val="24"/>
-        </w:rPr>
-        <w:t>(</w:t>
-      </w:r>
-      <w:r>
-        <w:rPr>
-          <w:rFonts w:ascii="Times New Roman" w:hAnsi="Times New Roman" w:cs="Times New Roman"/>
-          <w:sz w:val="24"/>
-          <w:szCs w:val="24"/>
-        </w:rPr>
-        <w:t>Jose</w:t>
-      </w:r>
-      <w:r>
-        <w:rPr>
-          <w:rFonts w:ascii="Times New Roman" w:hAnsi="Times New Roman" w:cs="Times New Roman"/>
-          <w:sz w:val="24"/>
-          <w:szCs w:val="24"/>
-        </w:rPr>
-        <w:t>)</w:t>
+        <w:spacing w:line="480" w:lineRule="auto"/>
+        <w:rPr>
+          <w:rFonts w:ascii="Times New Roman" w:hAnsi="Times New Roman" w:cs="Times New Roman"/>
+          <w:sz w:val="24"/>
+          <w:szCs w:val="24"/>
+        </w:rPr>
+      </w:pPr>
+      <w:r>
+        <w:rPr>
+          <w:rFonts w:ascii="Times New Roman" w:hAnsi="Times New Roman" w:cs="Times New Roman"/>
+          <w:sz w:val="24"/>
+          <w:szCs w:val="24"/>
+        </w:rPr>
+        <w:t>Respuesta: Para mejorar la accesibilidad a nuestro sistema y para mejorar la experiencia del usuario en sí, se podrían agregar barras de navegación para lograr una n</w:t>
+      </w:r>
+      <w:r>
+        <w:rPr>
+          <w:rFonts w:ascii="Times New Roman" w:hAnsi="Times New Roman" w:cs="Times New Roman"/>
+          <w:sz w:val="24"/>
+          <w:szCs w:val="24"/>
+        </w:rPr>
+        <w:t>avegación clara y consistente</w:t>
+      </w:r>
+      <w:r>
+        <w:rPr>
+          <w:rFonts w:ascii="Times New Roman" w:hAnsi="Times New Roman" w:cs="Times New Roman"/>
+          <w:sz w:val="24"/>
+          <w:szCs w:val="24"/>
+        </w:rPr>
+        <w:t>. Además, se podría agregar un espacio de ayuda con una documentación accesible dentro de la plataforma, para resolver las dudas o consultas de los usuarios en el momento, siendo ya como último recurso el uso de contactarse con los servicios de atención al cliente.</w:t>
       </w:r>
     </w:p>
     <w:p>
@@ -1964,15 +1869,71 @@
           <w:sz w:val="24"/>
           <w:szCs w:val="24"/>
         </w:rPr>
-        <w:t xml:space="preserve">¿Hubo algún problema de comunicación o coordinación entre los miembros del equipo durante este período? </w:t>
-      </w:r>
-      <w:r>
-        <w:rPr>
-          <w:rFonts w:ascii="Times New Roman" w:hAnsi="Times New Roman" w:cs="Times New Roman"/>
-          <w:sz w:val="24"/>
-          <w:szCs w:val="24"/>
-        </w:rPr>
-        <w:t>(Max)</w:t>
+        <w:t>¿Qué difi</w:t>
+      </w:r>
+      <w:r>
+        <w:rPr>
+          <w:rFonts w:ascii="Times New Roman" w:hAnsi="Times New Roman" w:cs="Times New Roman"/>
+          <w:sz w:val="24"/>
+          <w:szCs w:val="24"/>
+        </w:rPr>
+        <w:t>cultades encontraste durante la</w:t>
+      </w:r>
+      <w:r>
+        <w:rPr>
+          <w:rFonts w:ascii="Times New Roman" w:hAnsi="Times New Roman" w:cs="Times New Roman"/>
+          <w:sz w:val="24"/>
+          <w:szCs w:val="24"/>
+        </w:rPr>
+        <w:t xml:space="preserve"> integración de</w:t>
+      </w:r>
+      <w:r>
+        <w:rPr>
+          <w:rFonts w:ascii="Times New Roman" w:hAnsi="Times New Roman" w:cs="Times New Roman"/>
+          <w:sz w:val="24"/>
+          <w:szCs w:val="24"/>
+        </w:rPr>
+        <w:t xml:space="preserve"> los</w:t>
+      </w:r>
+      <w:r>
+        <w:rPr>
+          <w:rFonts w:ascii="Times New Roman" w:hAnsi="Times New Roman" w:cs="Times New Roman"/>
+          <w:sz w:val="24"/>
+          <w:szCs w:val="24"/>
+        </w:rPr>
+        <w:t xml:space="preserve"> sistemas existentes</w:t>
+      </w:r>
+      <w:r>
+        <w:rPr>
+          <w:rFonts w:ascii="Times New Roman" w:hAnsi="Times New Roman" w:cs="Times New Roman"/>
+          <w:sz w:val="24"/>
+          <w:szCs w:val="24"/>
+        </w:rPr>
+        <w:t xml:space="preserve">? </w:t>
+      </w:r>
+      <w:r>
+        <w:rPr>
+          <w:rFonts w:ascii="Times New Roman" w:hAnsi="Times New Roman" w:cs="Times New Roman"/>
+          <w:sz w:val="24"/>
+          <w:szCs w:val="24"/>
+        </w:rPr>
+        <w:t>(</w:t>
+      </w:r>
+      <w:r>
+        <w:rPr>
+          <w:rFonts w:ascii="Times New Roman" w:hAnsi="Times New Roman" w:cs="Times New Roman"/>
+          <w:sz w:val="24"/>
+          <w:szCs w:val="24"/>
+        </w:rPr>
+        <w:t>Jose</w:t>
+      </w:r>
+      <w:r>
+        <w:rPr>
+          <w:rFonts w:ascii="Times New Roman" w:hAnsi="Times New Roman" w:cs="Times New Roman"/>
+          <w:sz w:val="24"/>
+          <w:szCs w:val="24"/>
+        </w:rPr>
+        <w:t>)</w:t>
       </w:r>
     </w:p>
     <w:p>
@@ -1991,7 +1952,16 @@
           <w:sz w:val="24"/>
           <w:szCs w:val="24"/>
         </w:rPr>
-        <w:t>Respuesta: Hubo una mejora en la comunicación con respecto a los anteriores hitos realizados. La coordinación fue buena, aunque hubo algunos contratiempos con la parte final del cumplimiento del cronograma. Los miembros se comunicaron con respeto y mucha responsabilidad. Este tercer hito fue más reconfortante con respecto a los anteriores.</w:t>
+        <w:t xml:space="preserve">Respuesta: Por la parte de los hospitales no tenemos los sistemas de beneficios, relaciones de pacientes o de citas, por lo cual se ha trabajado sobre casos supuestos, debido a las limitaciones del proyecto, por lo cual se ha desarrollado un </w:t>
+      </w:r>
+      <w:r>
+        <w:rPr>
+          <w:rFonts w:ascii="Times New Roman" w:hAnsi="Times New Roman" w:cs="Times New Roman"/>
+          <w:sz w:val="24"/>
+          <w:szCs w:val="24"/>
+        </w:rPr>
+        <w:lastRenderedPageBreak/>
+        <w:t>seudocódigo en caso de contar con estos sistemas en un futuro y poder integrarlos al sistema de la manera más óptima posible.</w:t>
       </w:r>
     </w:p>
     <w:p>
@@ -2014,6 +1984,56 @@
           <w:sz w:val="24"/>
           <w:szCs w:val="24"/>
         </w:rPr>
+        <w:t xml:space="preserve">¿Hubo algún problema de comunicación o coordinación entre los miembros del equipo durante este período? </w:t>
+      </w:r>
+      <w:r>
+        <w:rPr>
+          <w:rFonts w:ascii="Times New Roman" w:hAnsi="Times New Roman" w:cs="Times New Roman"/>
+          <w:sz w:val="24"/>
+          <w:szCs w:val="24"/>
+        </w:rPr>
+        <w:t>(Max)</w:t>
+      </w:r>
+    </w:p>
+    <w:p>
+      <w:pPr>
+        <w:pStyle w:val="Prrafodelista"/>
+        <w:spacing w:line="480" w:lineRule="auto"/>
+        <w:rPr>
+          <w:rFonts w:ascii="Times New Roman" w:hAnsi="Times New Roman" w:cs="Times New Roman"/>
+          <w:sz w:val="24"/>
+          <w:szCs w:val="24"/>
+        </w:rPr>
+      </w:pPr>
+      <w:r>
+        <w:rPr>
+          <w:rFonts w:ascii="Times New Roman" w:hAnsi="Times New Roman" w:cs="Times New Roman"/>
+          <w:sz w:val="24"/>
+          <w:szCs w:val="24"/>
+        </w:rPr>
+        <w:t>Respuesta: Hubo una mejora en la comunicación con respecto a los anteriores hitos realizados. La coordinación fue buena, aunque hubo algunos contratiempos con la parte final del cumplimiento del cronograma. Los miembros se comunicaron con respeto y mucha responsabilidad. Este tercer hito fue más reconfortante con respecto a los anteriores.</w:t>
+      </w:r>
+    </w:p>
+    <w:p>
+      <w:pPr>
+        <w:pStyle w:val="Prrafodelista"/>
+        <w:numPr>
+          <w:ilvl w:val="0"/>
+          <w:numId w:val="3"/>
+        </w:numPr>
+        <w:spacing w:line="480" w:lineRule="auto"/>
+        <w:rPr>
+          <w:rFonts w:ascii="Times New Roman" w:hAnsi="Times New Roman" w:cs="Times New Roman"/>
+          <w:sz w:val="24"/>
+          <w:szCs w:val="24"/>
+        </w:rPr>
+      </w:pPr>
+      <w:r>
+        <w:rPr>
+          <w:rFonts w:ascii="Times New Roman" w:hAnsi="Times New Roman" w:cs="Times New Roman"/>
+          <w:sz w:val="24"/>
+          <w:szCs w:val="24"/>
+        </w:rPr>
         <w:t>¿Cómo evalúas la calidad de las entregas realizadas en este hito? ¿Consideras que cumplen con las expectativas y requisitos establecidos?</w:t>
       </w:r>
       <w:r>
@@ -2065,43 +2085,7 @@
           <w:sz w:val="24"/>
           <w:szCs w:val="24"/>
         </w:rPr>
-        <w:t xml:space="preserve">Respuesta: La calidad de los hitos considero que fue en tanto exitosa ya que se cumplieron con el tiempo necesario según el cronograma, pero también surgieron pequeños problemas referido al tercer sprint. Considero que </w:t>
-      </w:r>
-      <w:proofErr w:type="spellStart"/>
-      <w:r>
-        <w:rPr>
-          <w:rFonts w:ascii="Times New Roman" w:hAnsi="Times New Roman" w:cs="Times New Roman"/>
-          <w:sz w:val="24"/>
-          <w:szCs w:val="24"/>
-        </w:rPr>
-        <w:t>si</w:t>
-      </w:r>
-      <w:proofErr w:type="spellEnd"/>
-      <w:r>
-        <w:rPr>
-          <w:rFonts w:ascii="Times New Roman" w:hAnsi="Times New Roman" w:cs="Times New Roman"/>
-          <w:sz w:val="24"/>
-          <w:szCs w:val="24"/>
-        </w:rPr>
-        <w:t xml:space="preserve"> </w:t>
-      </w:r>
-      <w:proofErr w:type="spellStart"/>
-      <w:r>
-        <w:rPr>
-          <w:rFonts w:ascii="Times New Roman" w:hAnsi="Times New Roman" w:cs="Times New Roman"/>
-          <w:sz w:val="24"/>
-          <w:szCs w:val="24"/>
-        </w:rPr>
-        <w:t>sé</w:t>
-      </w:r>
-      <w:proofErr w:type="spellEnd"/>
-      <w:r>
-        <w:rPr>
-          <w:rFonts w:ascii="Times New Roman" w:hAnsi="Times New Roman" w:cs="Times New Roman"/>
-          <w:sz w:val="24"/>
-          <w:szCs w:val="24"/>
-        </w:rPr>
-        <w:t xml:space="preserve"> cumplieron con las con las expectativas y requisitos establecidos ya que las actividades del tercer hito se cumplieron en un orden de tiempo adecuado.</w:t>
+        <w:t>Respuesta: La calidad de los hitos considero que fue en tanto exitosa ya que se cumplieron con el tiempo necesario según el cronograma, pero también surgieron pequeños problemas referido al tercer sprint. Considero que si sé cumplieron con las con las expectativas y requisitos establecidos ya que las actividades del tercer hito se cumplieron en un orden de tiempo adecuado.</w:t>
       </w:r>
     </w:p>
     <w:p>
@@ -2162,25 +2146,7 @@
           <w:sz w:val="24"/>
           <w:szCs w:val="24"/>
         </w:rPr>
-        <w:t xml:space="preserve">hito de Quantum </w:t>
-      </w:r>
-      <w:proofErr w:type="spellStart"/>
-      <w:r>
-        <w:rPr>
-          <w:rFonts w:ascii="Times New Roman" w:hAnsi="Times New Roman" w:cs="Times New Roman"/>
-          <w:sz w:val="24"/>
-          <w:szCs w:val="24"/>
-        </w:rPr>
-        <w:t>Ants</w:t>
-      </w:r>
-      <w:proofErr w:type="spellEnd"/>
-      <w:r>
-        <w:rPr>
-          <w:rFonts w:ascii="Times New Roman" w:hAnsi="Times New Roman" w:cs="Times New Roman"/>
-          <w:sz w:val="24"/>
-          <w:szCs w:val="24"/>
-        </w:rPr>
-        <w:t xml:space="preserve"> Software con el proyecto SGDS. Durante este período, nos enfoca</w:t>
+        <w:t>hito de Quantum Ants Software con el proyecto SGDS. Durante este período, nos enfoca</w:t>
       </w:r>
       <w:r>
         <w:rPr>
@@ -2212,7 +2178,16 @@
           <w:sz w:val="24"/>
           <w:szCs w:val="24"/>
         </w:rPr>
-        <w:t>A través del cuestionario realizado a los participantes, hemos obtenido valiosos comentarios y reflexiones sobre nuestro desempeño en cada una de estas áreas. Hemos identificado aspectos que han funcionado bien y deben ser mantenidos, así como desafíos y dificultades que requieren nuestra atención y acciones de mejora.</w:t>
+        <w:t xml:space="preserve">A través del cuestionario realizado a los participantes, hemos obtenido valiosos </w:t>
+      </w:r>
+      <w:r>
+        <w:rPr>
+          <w:rFonts w:ascii="Times New Roman" w:hAnsi="Times New Roman" w:cs="Times New Roman"/>
+          <w:sz w:val="24"/>
+          <w:szCs w:val="24"/>
+        </w:rPr>
+        <w:lastRenderedPageBreak/>
+        <w:t>comentarios y reflexiones sobre nuestro desempeño en cada una de estas áreas. Hemos identificado aspectos que han funcionado bien y deben ser mantenidos, así como desafíos y dificultades que requieren nuestra atención y acciones de mejora.</w:t>
       </w:r>
     </w:p>
     <w:p>

</xml_diff>